<commit_message>
v1.8 publication checklist update
</commit_message>
<xml_diff>
--- a/ukllc_book/docs/images/DOC-DAT-032_UKLLC_LPS_Supplementary_Info_V1.9.docx
+++ b/ukllc_book/docs/images/DOC-DAT-032_UKLLC_LPS_Supplementary_Info_V1.9.docx
@@ -1058,27 +1058,7 @@
                 <w:szCs w:val="20"/>
                 <w:lang w:eastAsia="en-GB"/>
               </w:rPr>
-              <w:t xml:space="preserve">Fraser A, Macdonald-Wallis C, Tilling K, Boyd A, Golding J, Davey Smith G, Henderson J, Macleod J, Molloy L, Ness A, Ring S, Nelson SM, Lawlor DA. Cohort Profile: The Avon Longitudinal Study of Parents and Children: ALSPAC </w:t>
-            </w:r>
-            <w:proofErr w:type="gramStart"/>
-            <w:r>
-              <w:rPr>
-                <w:rFonts w:ascii="Calibri" w:eastAsia="Times New Roman" w:hAnsi="Calibri" w:cs="Calibri"/>
-                <w:sz w:val="20"/>
-                <w:szCs w:val="20"/>
-                <w:lang w:eastAsia="en-GB"/>
-              </w:rPr>
-              <w:t>mothers</w:t>
-            </w:r>
-            <w:proofErr w:type="gramEnd"/>
-            <w:r>
-              <w:rPr>
-                <w:rFonts w:ascii="Calibri" w:eastAsia="Times New Roman" w:hAnsi="Calibri" w:cs="Calibri"/>
-                <w:sz w:val="20"/>
-                <w:szCs w:val="20"/>
-                <w:lang w:eastAsia="en-GB"/>
-              </w:rPr>
-              <w:t xml:space="preserve"> cohort. International Journal of Epidemiology 2013; 42:97-110.</w:t>
+              <w:t>Fraser A, Macdonald-Wallis C, Tilling K, Boyd A, Golding J, Davey Smith G, Henderson J, Macleod J, Molloy L, Ness A, Ring S, Nelson SM, Lawlor DA. Cohort Profile: The Avon Longitudinal Study of Parents and Children: ALSPAC mothers cohort. International Journal of Epidemiology 2013; 42:97-110.</w:t>
             </w:r>
           </w:p>
         </w:tc>
@@ -1493,23 +1473,7 @@
                 <w:rFonts w:ascii="Calibri" w:eastAsia="Times New Roman" w:hAnsi="Calibri" w:cs="Calibri"/>
                 <w:lang w:eastAsia="en-GB"/>
               </w:rPr>
-              <w:t xml:space="preserve">Data have been collected from </w:t>
-            </w:r>
-            <w:proofErr w:type="gramStart"/>
-            <w:r>
-              <w:rPr>
-                <w:rFonts w:ascii="Calibri" w:eastAsia="Times New Roman" w:hAnsi="Calibri" w:cs="Calibri"/>
-                <w:lang w:eastAsia="en-GB"/>
-              </w:rPr>
-              <w:t>a number of</w:t>
-            </w:r>
-            <w:proofErr w:type="gramEnd"/>
-            <w:r>
-              <w:rPr>
-                <w:rFonts w:ascii="Calibri" w:eastAsia="Times New Roman" w:hAnsi="Calibri" w:cs="Calibri"/>
-                <w:lang w:eastAsia="en-GB"/>
-              </w:rPr>
-              <w:t xml:space="preserve"> different sources, including the midwife present at birth, parents of the cohort members, head and class teachers, school health service personnel and the cohort members</w:t>
+              <w:t>Data have been collected from a number of different sources, including the midwife present at birth, parents of the cohort members, head and class teachers, school health service personnel and the cohort members</w:t>
             </w:r>
             <w:r>
               <w:rPr>
@@ -2007,35 +1971,7 @@
               <w:rPr>
                 <w:lang w:val="en-US"/>
               </w:rPr>
-              <w:t>Born in Bradford (</w:t>
-            </w:r>
-            <w:proofErr w:type="spellStart"/>
-            <w:r>
-              <w:rPr>
-                <w:lang w:val="en-US"/>
-              </w:rPr>
-              <w:t>BiB</w:t>
-            </w:r>
-            <w:proofErr w:type="spellEnd"/>
-            <w:r>
-              <w:rPr>
-                <w:lang w:val="en-US"/>
-              </w:rPr>
-              <w:t xml:space="preserve">) is a prospective pregnancy and birth cohort study of the children, mothers and fathers from 13,776 pregnancies from between 2007 and 2011, based in Bradford, UK. The study was established to examine how genetic, nutritional, environmental, </w:t>
-            </w:r>
-            <w:proofErr w:type="spellStart"/>
-            <w:r>
-              <w:rPr>
-                <w:lang w:val="en-US"/>
-              </w:rPr>
-              <w:t>behavioural</w:t>
-            </w:r>
-            <w:proofErr w:type="spellEnd"/>
-            <w:r>
-              <w:rPr>
-                <w:lang w:val="en-US"/>
-              </w:rPr>
-              <w:t xml:space="preserve"> and social factors affect health and development during childhood, and subsequently, adult life in a deprived multi-ethnic population</w:t>
+              <w:t>Born in Bradford (BiB) is a prospective pregnancy and birth cohort study of the children, mothers and fathers from 13,776 pregnancies from between 2007 and 2011, based in Bradford, UK. The study was established to examine how genetic, nutritional, environmental, behavioural and social factors affect health and development during childhood, and subsequently, adult life in a deprived multi-ethnic population</w:t>
             </w:r>
             <w:r>
               <w:rPr>
@@ -2101,43 +2037,7 @@
                 <w:szCs w:val="20"/>
                 <w:lang w:val="en-US"/>
               </w:rPr>
-              <w:t xml:space="preserve">John Wright, Neil Small, Pauline Raynor, Derek </w:t>
-            </w:r>
-            <w:proofErr w:type="spellStart"/>
-            <w:r>
-              <w:rPr>
-                <w:sz w:val="20"/>
-                <w:szCs w:val="20"/>
-                <w:lang w:val="en-US"/>
-              </w:rPr>
-              <w:t>Tuffnell</w:t>
-            </w:r>
-            <w:proofErr w:type="spellEnd"/>
-            <w:r>
-              <w:rPr>
-                <w:sz w:val="20"/>
-                <w:szCs w:val="20"/>
-                <w:lang w:val="en-US"/>
-              </w:rPr>
-              <w:t xml:space="preserve">, Raj Bhopal, Noel Cameron, Lesley Fairley, Debbie A Lawlor, Roger Parslow, Emily S Petherick, Kate E Pickett, Dagmar </w:t>
-            </w:r>
-            <w:proofErr w:type="spellStart"/>
-            <w:r>
-              <w:rPr>
-                <w:sz w:val="20"/>
-                <w:szCs w:val="20"/>
-                <w:lang w:val="en-US"/>
-              </w:rPr>
-              <w:t>Waiblinger</w:t>
-            </w:r>
-            <w:proofErr w:type="spellEnd"/>
-            <w:r>
-              <w:rPr>
-                <w:sz w:val="20"/>
-                <w:szCs w:val="20"/>
-                <w:lang w:val="en-US"/>
-              </w:rPr>
-              <w:t xml:space="preserve">, Jane West, on behalf of the Born in Bradford Scientific Collaborators Group, Cohort Profile: The Born in Bradford multi-ethnic family cohort study, International Journal of Epidemiology, Volume 42, Issue 4, August 2013, Pages 978–991, </w:t>
+              <w:t xml:space="preserve">John Wright, Neil Small, Pauline Raynor, Derek Tuffnell, Raj Bhopal, Noel Cameron, Lesley Fairley, Debbie A Lawlor, Roger Parslow, Emily S Petherick, Kate E Pickett, Dagmar Waiblinger, Jane West, on behalf of the Born in Bradford Scientific Collaborators Group, Cohort Profile: The Born in Bradford multi-ethnic family cohort study, International Journal of Epidemiology, Volume 42, Issue 4, August 2013, Pages 978–991, </w:t>
             </w:r>
             <w:hyperlink r:id="rId17" w:history="1">
               <w:r>
@@ -2182,43 +2082,7 @@
                 <w:szCs w:val="20"/>
                 <w:lang w:val="en-US"/>
               </w:rPr>
-              <w:t xml:space="preserve">Rosemary R C </w:t>
-            </w:r>
-            <w:proofErr w:type="spellStart"/>
-            <w:r>
-              <w:rPr>
-                <w:sz w:val="20"/>
-                <w:szCs w:val="20"/>
-                <w:lang w:val="en-US"/>
-              </w:rPr>
-              <w:t>McEachan</w:t>
-            </w:r>
-            <w:proofErr w:type="spellEnd"/>
-            <w:r>
-              <w:rPr>
-                <w:sz w:val="20"/>
-                <w:szCs w:val="20"/>
-                <w:lang w:val="en-US"/>
-              </w:rPr>
-              <w:t xml:space="preserve">, Gillian Santorelli, Aidan Watmuff, Dan Mason, Sally E Barber, Daniel D Bingham, Philippa K Bird, Laura Lennon, Dan Lewer, Mark Mon-Williams, Katy A Shire, Dagmar </w:t>
-            </w:r>
-            <w:proofErr w:type="spellStart"/>
-            <w:r>
-              <w:rPr>
-                <w:sz w:val="20"/>
-                <w:szCs w:val="20"/>
-                <w:lang w:val="en-US"/>
-              </w:rPr>
-              <w:t>Waiblinger</w:t>
-            </w:r>
-            <w:proofErr w:type="spellEnd"/>
-            <w:r>
-              <w:rPr>
-                <w:sz w:val="20"/>
-                <w:szCs w:val="20"/>
-                <w:lang w:val="en-US"/>
-              </w:rPr>
-              <w:t xml:space="preserve">, Jane West, Tiffany C Yang, Deborah A Lawlor, Kate E Pickett, John Wright, Cohort Profile Update: Born in Bradford, International Journal of Epidemiology, Volume 53, Issue 2, April 2024, dyae037, </w:t>
+              <w:t xml:space="preserve">Rosemary R C McEachan, Gillian Santorelli, Aidan Watmuff, Dan Mason, Sally E Barber, Daniel D Bingham, Philippa K Bird, Laura Lennon, Dan Lewer, Mark Mon-Williams, Katy A Shire, Dagmar Waiblinger, Jane West, Tiffany C Yang, Deborah A Lawlor, Kate E Pickett, John Wright, Cohort Profile Update: Born in Bradford, International Journal of Epidemiology, Volume 53, Issue 2, April 2024, dyae037, </w:t>
             </w:r>
             <w:hyperlink r:id="rId18" w:history="1">
               <w:r>
@@ -2254,25 +2118,7 @@
                 <w:szCs w:val="20"/>
                 <w:lang w:val="en-US"/>
               </w:rPr>
-              <w:t xml:space="preserve">Shire KA, Newsham A, Rahman A et al. Born in Bradford’s Age of Wonder cohort: protocol for adolescent data collection [version 1; peer review: 2 approved]. </w:t>
-            </w:r>
-            <w:proofErr w:type="spellStart"/>
-            <w:r>
-              <w:rPr>
-                <w:sz w:val="20"/>
-                <w:szCs w:val="20"/>
-                <w:lang w:val="en-US"/>
-              </w:rPr>
-              <w:t>Wellcome</w:t>
-            </w:r>
-            <w:proofErr w:type="spellEnd"/>
-            <w:r>
-              <w:rPr>
-                <w:sz w:val="20"/>
-                <w:szCs w:val="20"/>
-                <w:lang w:val="en-US"/>
-              </w:rPr>
-              <w:t xml:space="preserve"> Open Res 2024, 9:32 </w:t>
+              <w:t xml:space="preserve">Shire KA, Newsham A, Rahman A et al. Born in Bradford’s Age of Wonder cohort: protocol for adolescent data collection [version 1; peer review: 2 approved]. Wellcome Open Res 2024, 9:32 </w:t>
             </w:r>
             <w:r>
               <w:rPr>
@@ -2354,35 +2200,7 @@
               <w:rPr>
                 <w:lang w:val="en-US"/>
               </w:rPr>
-              <w:t xml:space="preserve">Born in Bradford has received funding from the </w:t>
-            </w:r>
-            <w:proofErr w:type="spellStart"/>
-            <w:r>
-              <w:rPr>
-                <w:lang w:val="en-US"/>
-              </w:rPr>
-              <w:t>Wellcome</w:t>
-            </w:r>
-            <w:proofErr w:type="spellEnd"/>
-            <w:r>
-              <w:rPr>
-                <w:lang w:val="en-US"/>
-              </w:rPr>
-              <w:t xml:space="preserve"> Trust [101597/Z/13/Z and 223601/Z/21/Z]; a joint grant from the UK Medical Research Council (MRC) and UK Economic and Social Science Research Council (ESRC) [MR/N024391/1; a British Heart Foundation Clinical Study grant [CS/16/4/32482]; the National Institute for Health Research under its Applied Research Collaboration Yorkshire and Humber [NIHR200166]; and a Health Foundation COVID-19 Award [2301201]. Born in Bradford is only possible because of the enthusiasm and commitment of the Children and Parents in </w:t>
-            </w:r>
-            <w:proofErr w:type="spellStart"/>
-            <w:r>
-              <w:rPr>
-                <w:lang w:val="en-US"/>
-              </w:rPr>
-              <w:t>BiB.</w:t>
-            </w:r>
-            <w:proofErr w:type="spellEnd"/>
-            <w:r>
-              <w:rPr>
-                <w:lang w:val="en-US"/>
-              </w:rPr>
-              <w:t xml:space="preserve"> We are grateful to all the participants, health professionals, schools and researchers who have made Born in Bradford happen.</w:t>
+              <w:t>Born in Bradford has received funding from the Wellcome Trust [101597/Z/13/Z and 223601/Z/21/Z]; a joint grant from the UK Medical Research Council (MRC) and UK Economic and Social Science Research Council (ESRC) [MR/N024391/1; a British Heart Foundation Clinical Study grant [CS/16/4/32482]; the National Institute for Health Research under its Applied Research Collaboration Yorkshire and Humber [NIHR200166]; and a Health Foundation COVID-19 Award [2301201]. Born in Bradford is only possible because of the enthusiasm and commitment of the Children and Parents in BiB. We are grateful to all the participants, health professionals, schools and researchers who have made Born in Bradford happen.</w:t>
             </w:r>
           </w:p>
           <w:p>
@@ -2459,35 +2277,7 @@
               <w:rPr>
                 <w:lang w:val="en-US"/>
               </w:rPr>
-              <w:t xml:space="preserve">Funding for the metabolomics analyses in </w:t>
-            </w:r>
-            <w:proofErr w:type="spellStart"/>
-            <w:r>
-              <w:rPr>
-                <w:lang w:val="en-US"/>
-              </w:rPr>
-              <w:t>BiB</w:t>
-            </w:r>
-            <w:proofErr w:type="spellEnd"/>
-            <w:r>
-              <w:rPr>
-                <w:lang w:val="en-US"/>
-              </w:rPr>
-              <w:t xml:space="preserve"> has been provided by the US National Institutes of Health [R01 DK10324]; the European Research Council (ERC) under the European Union’s Seventh Framework </w:t>
-            </w:r>
-            <w:proofErr w:type="spellStart"/>
-            <w:r>
-              <w:rPr>
-                <w:lang w:val="en-US"/>
-              </w:rPr>
-              <w:t>Programme</w:t>
-            </w:r>
-            <w:proofErr w:type="spellEnd"/>
-            <w:r>
-              <w:rPr>
-                <w:lang w:val="en-US"/>
-              </w:rPr>
-              <w:t xml:space="preserve"> [FP7/2007-2013] / ERC grant agreement no 669545; and the UK Medical Research Council [MC_UU_00011/6].</w:t>
+              <w:t>Funding for the metabolomics analyses in BiB has been provided by the US National Institutes of Health [R01 DK10324]; the European Research Council (ERC) under the European Union’s Seventh Framework Programme [FP7/2007-2013] / ERC grant agreement no 669545; and the UK Medical Research Council [MC_UU_00011/6].</w:t>
             </w:r>
           </w:p>
         </w:tc>
@@ -2885,40 +2675,16 @@
                 <w:lang w:val="en-US" w:eastAsia="en-GB"/>
               </w:rPr>
               <w:lastRenderedPageBreak/>
-              <w:t>previously responded to the Health Survey for England (HSE) between 1998 and 2001. The main fieldwork began in March 2002. The same group of respondents have been interviewed at two-</w:t>
-            </w:r>
-            <w:proofErr w:type="gramStart"/>
-            <w:r>
-              <w:rPr>
-                <w:rFonts w:ascii="Calibri" w:eastAsia="Times New Roman" w:hAnsi="Calibri" w:cs="Calibri"/>
-                <w:lang w:val="en-US" w:eastAsia="en-GB"/>
-              </w:rPr>
-              <w:t>yearly</w:t>
-            </w:r>
-            <w:proofErr w:type="gramEnd"/>
-            <w:r>
-              <w:rPr>
-                <w:rFonts w:ascii="Calibri" w:eastAsia="Times New Roman" w:hAnsi="Calibri" w:cs="Calibri"/>
+              <w:t>previously responded to the Health Survey for England (HSE) between 1998 and 2001. The main fieldwork began in March 2002. The same group of respondents have been interviewed at two-yearly interviews</w:t>
+            </w:r>
+            <w:r>
+              <w:rPr>
+                <w:rFonts w:ascii="Calibri" w:eastAsia="Times New Roman" w:hAnsi="Calibri" w:cs="Calibri"/>
+                <w:vertAlign w:val="superscript"/>
                 <w:lang w:val="en-US" w:eastAsia="en-GB"/>
               </w:rPr>
               <w:t xml:space="preserve"> </w:t>
             </w:r>
-            <w:proofErr w:type="gramStart"/>
-            <w:r>
-              <w:rPr>
-                <w:rFonts w:ascii="Calibri" w:eastAsia="Times New Roman" w:hAnsi="Calibri" w:cs="Calibri"/>
-                <w:lang w:val="en-US" w:eastAsia="en-GB"/>
-              </w:rPr>
-              <w:t>interviews</w:t>
-            </w:r>
-            <w:r>
-              <w:rPr>
-                <w:rFonts w:ascii="Calibri" w:eastAsia="Times New Roman" w:hAnsi="Calibri" w:cs="Calibri"/>
-                <w:vertAlign w:val="superscript"/>
-                <w:lang w:val="en-US" w:eastAsia="en-GB"/>
-              </w:rPr>
-              <w:t xml:space="preserve"> </w:t>
-            </w:r>
             <w:r>
               <w:rPr>
                 <w:rFonts w:ascii="Calibri" w:eastAsia="Times New Roman" w:hAnsi="Calibri" w:cs="Calibri"/>
@@ -2926,7 +2692,6 @@
               </w:rPr>
               <w:t>.</w:t>
             </w:r>
-            <w:proofErr w:type="gramEnd"/>
           </w:p>
           <w:p>
             <w:pPr>
@@ -2960,9 +2725,8 @@
                 <w:szCs w:val="20"/>
                 <w:lang w:val="en-US" w:eastAsia="en-GB"/>
               </w:rPr>
-              <w:t xml:space="preserve">Banks J, Batty GD, </w:t>
-            </w:r>
-            <w:proofErr w:type="spellStart"/>
+              <w:t>Banks J, Batty GD, Breedvelt JJF, Coughlin K, Crawford R, Marmot M, Nazroo J, Oldfield Z, Stee</w:t>
+            </w:r>
             <w:r>
               <w:rPr>
                 <w:rFonts w:ascii="Calibri" w:eastAsia="Times New Roman" w:hAnsi="Calibri" w:cs="Calibri"/>
@@ -2970,9 +2734,8 @@
                 <w:szCs w:val="20"/>
                 <w:lang w:val="en-US" w:eastAsia="en-GB"/>
               </w:rPr>
-              <w:t>Breedvelt</w:t>
-            </w:r>
-            <w:proofErr w:type="spellEnd"/>
+              <w:t>l</w:t>
+            </w:r>
             <w:r>
               <w:rPr>
                 <w:rFonts w:ascii="Calibri" w:eastAsia="Times New Roman" w:hAnsi="Calibri" w:cs="Calibri"/>
@@ -2980,65 +2743,7 @@
                 <w:szCs w:val="20"/>
                 <w:lang w:val="en-US" w:eastAsia="en-GB"/>
               </w:rPr>
-              <w:t xml:space="preserve"> JJF, Coughlin K, Crawford R, Marmot M, </w:t>
-            </w:r>
-            <w:proofErr w:type="spellStart"/>
-            <w:r>
-              <w:rPr>
-                <w:rFonts w:ascii="Calibri" w:eastAsia="Times New Roman" w:hAnsi="Calibri" w:cs="Calibri"/>
-                <w:sz w:val="20"/>
-                <w:szCs w:val="20"/>
-                <w:lang w:val="en-US" w:eastAsia="en-GB"/>
-              </w:rPr>
-              <w:t>Nazroo</w:t>
-            </w:r>
-            <w:proofErr w:type="spellEnd"/>
-            <w:r>
-              <w:rPr>
-                <w:rFonts w:ascii="Calibri" w:eastAsia="Times New Roman" w:hAnsi="Calibri" w:cs="Calibri"/>
-                <w:sz w:val="20"/>
-                <w:szCs w:val="20"/>
-                <w:lang w:val="en-US" w:eastAsia="en-GB"/>
-              </w:rPr>
-              <w:t xml:space="preserve"> J, Oldfield Z, Stee</w:t>
-            </w:r>
-            <w:r>
-              <w:rPr>
-                <w:rFonts w:ascii="Calibri" w:eastAsia="Times New Roman" w:hAnsi="Calibri" w:cs="Calibri"/>
-                <w:sz w:val="20"/>
-                <w:szCs w:val="20"/>
-                <w:lang w:val="en-US" w:eastAsia="en-GB"/>
-              </w:rPr>
-              <w:t>l</w:t>
-            </w:r>
-            <w:r>
-              <w:rPr>
-                <w:rFonts w:ascii="Calibri" w:eastAsia="Times New Roman" w:hAnsi="Calibri" w:cs="Calibri"/>
-                <w:sz w:val="20"/>
-                <w:szCs w:val="20"/>
-                <w:lang w:val="en-US" w:eastAsia="en-GB"/>
-              </w:rPr>
-              <w:t xml:space="preserve"> N, Steptoe A, Wood M, </w:t>
-            </w:r>
-            <w:proofErr w:type="spellStart"/>
-            <w:r>
-              <w:rPr>
-                <w:rFonts w:ascii="Calibri" w:eastAsia="Times New Roman" w:hAnsi="Calibri" w:cs="Calibri"/>
-                <w:sz w:val="20"/>
-                <w:szCs w:val="20"/>
-                <w:lang w:val="en-US" w:eastAsia="en-GB"/>
-              </w:rPr>
-              <w:t>Zaninotto</w:t>
-            </w:r>
-            <w:proofErr w:type="spellEnd"/>
-            <w:r>
-              <w:rPr>
-                <w:rFonts w:ascii="Calibri" w:eastAsia="Times New Roman" w:hAnsi="Calibri" w:cs="Calibri"/>
-                <w:sz w:val="20"/>
-                <w:szCs w:val="20"/>
-                <w:lang w:val="en-US" w:eastAsia="en-GB"/>
-              </w:rPr>
-              <w:t xml:space="preserve"> P (2021) English Longitudinal Study of Ageing: Waves 0-9, 1998-2019</w:t>
+              <w:t xml:space="preserve"> N, Steptoe A, Wood M, Zaninotto P (2021) English Longitudinal Study of Ageing: Waves 0-9, 1998-2019</w:t>
             </w:r>
           </w:p>
         </w:tc>
@@ -3098,39 +2803,7 @@
                 <w:rFonts w:ascii="Calibri" w:eastAsia="Times New Roman" w:hAnsi="Calibri" w:cs="Calibri"/>
                 <w:lang w:val="en-US" w:eastAsia="en-GB"/>
               </w:rPr>
-              <w:t xml:space="preserve">The English Longitudinal Study of Ageing was developed by a team of researchers based at University College London, </w:t>
-            </w:r>
-            <w:proofErr w:type="spellStart"/>
-            <w:r>
-              <w:rPr>
-                <w:rFonts w:ascii="Calibri" w:eastAsia="Times New Roman" w:hAnsi="Calibri" w:cs="Calibri"/>
-                <w:lang w:val="en-US" w:eastAsia="en-GB"/>
-              </w:rPr>
-              <w:t>NatCen</w:t>
-            </w:r>
-            <w:proofErr w:type="spellEnd"/>
-            <w:r>
-              <w:rPr>
-                <w:rFonts w:ascii="Calibri" w:eastAsia="Times New Roman" w:hAnsi="Calibri" w:cs="Calibri"/>
-                <w:lang w:val="en-US" w:eastAsia="en-GB"/>
-              </w:rPr>
-              <w:t xml:space="preserve"> Social Research, the Institute for Fiscal Studies, the University of Manchester and the University of East Anglia. The data were collected by </w:t>
-            </w:r>
-            <w:proofErr w:type="spellStart"/>
-            <w:r>
-              <w:rPr>
-                <w:rFonts w:ascii="Calibri" w:eastAsia="Times New Roman" w:hAnsi="Calibri" w:cs="Calibri"/>
-                <w:lang w:val="en-US" w:eastAsia="en-GB"/>
-              </w:rPr>
-              <w:t>NatCen</w:t>
-            </w:r>
-            <w:proofErr w:type="spellEnd"/>
-            <w:r>
-              <w:rPr>
-                <w:rFonts w:ascii="Calibri" w:eastAsia="Times New Roman" w:hAnsi="Calibri" w:cs="Calibri"/>
-                <w:lang w:val="en-US" w:eastAsia="en-GB"/>
-              </w:rPr>
-              <w:t xml:space="preserve"> Social Research. The funding is currently provided by the National Institute on Aging (Ref: R01AG017644) and by a consortium of UK government departments: Department for Health and Social Care; Department for Transport; Department for Work and Pensions, which is coordinated by the National Institute for Health Research (NIHR, Ref: 198-1074). Funding has also been provided by the</w:t>
+              <w:t>The English Longitudinal Study of Ageing was developed by a team of researchers based at University College London, NatCen Social Research, the Institute for Fiscal Studies, the University of Manchester and the University of East Anglia. The data were collected by NatCen Social Research. The funding is currently provided by the National Institute on Aging (Ref: R01AG017644) and by a consortium of UK government departments: Department for Health and Social Care; Department for Transport; Department for Work and Pensions, which is coordinated by the National Institute for Health Research (NIHR, Ref: 198-1074). Funding has also been provided by the</w:t>
             </w:r>
             <w:r>
               <w:rPr>
@@ -3894,25 +3567,7 @@
                 <w:sz w:val="20"/>
                 <w:szCs w:val="20"/>
               </w:rPr>
-              <w:t xml:space="preserve">Catherine John, Nicola F Reeve, Robert C Free, […] Edward J </w:t>
-            </w:r>
-            <w:proofErr w:type="spellStart"/>
-            <w:r>
-              <w:rPr>
-                <w:rFonts w:ascii="Calibri" w:hAnsi="Calibri" w:cs="Calibri"/>
-                <w:sz w:val="20"/>
-                <w:szCs w:val="20"/>
-              </w:rPr>
-              <w:t>Hollox</w:t>
-            </w:r>
-            <w:proofErr w:type="spellEnd"/>
-            <w:r>
-              <w:rPr>
-                <w:rFonts w:ascii="Calibri" w:hAnsi="Calibri" w:cs="Calibri"/>
-                <w:sz w:val="20"/>
-                <w:szCs w:val="20"/>
-              </w:rPr>
-              <w:t xml:space="preserve">, Louise V Wain, Martin D Tobin. Cohort Profile: Extended Cohort for E-health, Environment and DNA (EXCEED). International Journal of Epidemiology, Volume 48, Issue 3, June 2019, Pages 678–679j, </w:t>
+              <w:t xml:space="preserve">Catherine John, Nicola F Reeve, Robert C Free, […] Edward J Hollox, Louise V Wain, Martin D Tobin. Cohort Profile: Extended Cohort for E-health, Environment and DNA (EXCEED). International Journal of Epidemiology, Volume 48, Issue 3, June 2019, Pages 678–679j, </w:t>
             </w:r>
             <w:hyperlink r:id="rId25" w:history="1">
               <w:r>
@@ -3950,25 +3605,7 @@
                 <w:sz w:val="20"/>
                 <w:szCs w:val="20"/>
               </w:rPr>
-              <w:t xml:space="preserve">Lee PH, Guyatt AL, John C et al. Extended Cohort for E-health, Environment and DNA (EXCEED) COVID-19 focus [version 1; peer review: awaiting peer review]. </w:t>
-            </w:r>
-            <w:proofErr w:type="spellStart"/>
-            <w:r>
-              <w:rPr>
-                <w:rFonts w:ascii="Calibri" w:hAnsi="Calibri" w:cs="Calibri"/>
-                <w:sz w:val="20"/>
-                <w:szCs w:val="20"/>
-              </w:rPr>
-              <w:t>Wellcome</w:t>
-            </w:r>
-            <w:proofErr w:type="spellEnd"/>
-            <w:r>
-              <w:rPr>
-                <w:rFonts w:ascii="Calibri" w:hAnsi="Calibri" w:cs="Calibri"/>
-                <w:sz w:val="20"/>
-                <w:szCs w:val="20"/>
-              </w:rPr>
-              <w:t xml:space="preserve"> Open Res 2021, 6:349, </w:t>
+              <w:t xml:space="preserve">Lee PH, Guyatt AL, John C et al. Extended Cohort for E-health, Environment and DNA (EXCEED) COVID-19 focus [version 1; peer review: awaiting peer review]. Wellcome Open Res 2021, 6:349, </w:t>
             </w:r>
             <w:hyperlink r:id="rId26" w:history="1">
               <w:r>
@@ -4052,23 +3689,7 @@
                 <w:rFonts w:ascii="Calibri" w:eastAsia="Times New Roman" w:hAnsi="Calibri" w:cs="Calibri"/>
                 <w:lang w:val="en-US" w:eastAsia="en-GB"/>
               </w:rPr>
-              <w:t xml:space="preserve">EXCEED is funded by the University of Leicester, the NIHR Leicester Respiratory Biomedical Research Centre, the NIHR Clinical Research Network East Midlands, the Medical Research Council (grant G0902313) the </w:t>
-            </w:r>
-            <w:proofErr w:type="spellStart"/>
-            <w:r>
-              <w:rPr>
-                <w:rFonts w:ascii="Calibri" w:eastAsia="Times New Roman" w:hAnsi="Calibri" w:cs="Calibri"/>
-                <w:lang w:val="en-US" w:eastAsia="en-GB"/>
-              </w:rPr>
-              <w:t>Wellcome</w:t>
-            </w:r>
-            <w:proofErr w:type="spellEnd"/>
-            <w:r>
-              <w:rPr>
-                <w:rFonts w:ascii="Calibri" w:eastAsia="Times New Roman" w:hAnsi="Calibri" w:cs="Calibri"/>
-                <w:lang w:val="en-US" w:eastAsia="en-GB"/>
-              </w:rPr>
-              <w:t xml:space="preserve"> Trust (grant 202849) and HDR UK BREATHE- Health Data Research Hub for Respiratory Health (grant MC-PC_19004).</w:t>
+              <w:t>EXCEED is funded by the University of Leicester, the NIHR Leicester Respiratory Biomedical Research Centre, the NIHR Clinical Research Network East Midlands, the Medical Research Council (grant G0902313) the Wellcome Trust (grant 202849) and HDR UK BREATHE- Health Data Research Hub for Respiratory Health (grant MC-PC_19004).</w:t>
             </w:r>
             <w:r>
               <w:rPr>
@@ -4886,9 +4507,8 @@
                 <w:szCs w:val="20"/>
                 <w:lang w:eastAsia="en-GB"/>
               </w:rPr>
-              <w:t xml:space="preserve">Smith, B. H., Campbell, A., </w:t>
-            </w:r>
-            <w:proofErr w:type="spellStart"/>
+              <w:t xml:space="preserve">Smith, B. H., Campbell, A., Linksted, P., Fitzpatrick, B., Jackson, C., Kerr, S. M., … Morris, A. D. (2013). Cohort Profile: Generation </w:t>
+            </w:r>
             <w:r>
               <w:rPr>
                 <w:rFonts w:ascii="Calibri" w:eastAsia="Times New Roman" w:hAnsi="Calibri" w:cs="Calibri"/>
@@ -4896,47 +4516,8 @@
                 <w:szCs w:val="20"/>
                 <w:lang w:eastAsia="en-GB"/>
               </w:rPr>
-              <w:t>Linksted</w:t>
-            </w:r>
-            <w:proofErr w:type="spellEnd"/>
-            <w:r>
-              <w:rPr>
-                <w:rFonts w:ascii="Calibri" w:eastAsia="Times New Roman" w:hAnsi="Calibri" w:cs="Calibri"/>
-                <w:sz w:val="20"/>
-                <w:szCs w:val="20"/>
-                <w:lang w:eastAsia="en-GB"/>
-              </w:rPr>
-              <w:t xml:space="preserve">, P., Fitzpatrick, B., Jackson, C., Kerr, S. M., … Morris, A. D. (2013). Cohort Profile: Generation </w:t>
-            </w:r>
-            <w:r>
-              <w:rPr>
-                <w:rFonts w:ascii="Calibri" w:eastAsia="Times New Roman" w:hAnsi="Calibri" w:cs="Calibri"/>
-                <w:sz w:val="20"/>
-                <w:szCs w:val="20"/>
-                <w:lang w:eastAsia="en-GB"/>
-              </w:rPr>
               <w:lastRenderedPageBreak/>
-              <w:t>Scotland: Scottish Family Health Study (</w:t>
-            </w:r>
-            <w:proofErr w:type="gramStart"/>
-            <w:r>
-              <w:rPr>
-                <w:rFonts w:ascii="Calibri" w:eastAsia="Times New Roman" w:hAnsi="Calibri" w:cs="Calibri"/>
-                <w:sz w:val="20"/>
-                <w:szCs w:val="20"/>
-                <w:lang w:eastAsia="en-GB"/>
-              </w:rPr>
-              <w:t>GS:SFHS</w:t>
-            </w:r>
-            <w:proofErr w:type="gramEnd"/>
-            <w:r>
-              <w:rPr>
-                <w:rFonts w:ascii="Calibri" w:eastAsia="Times New Roman" w:hAnsi="Calibri" w:cs="Calibri"/>
-                <w:sz w:val="20"/>
-                <w:szCs w:val="20"/>
-                <w:lang w:eastAsia="en-GB"/>
-              </w:rPr>
-              <w:t xml:space="preserve">). The study, its participants and their potential for genetic research on health and illness. International Journal of Epidemiology, 42(3), 689-700. </w:t>
+              <w:t xml:space="preserve">Scotland: Scottish Family Health Study (GS:SFHS). The study, its participants and their potential for genetic research on health and illness. International Journal of Epidemiology, 42(3), 689-700. </w:t>
             </w:r>
             <w:hyperlink r:id="rId30" w:history="1">
               <w:r>
@@ -5016,25 +4597,7 @@
                 <w:color w:val="000000" w:themeColor="text1"/>
                 <w:lang w:eastAsia="en-GB"/>
               </w:rPr>
-              <w:t xml:space="preserve">and is currently supported by the </w:t>
-            </w:r>
-            <w:proofErr w:type="spellStart"/>
-            <w:r>
-              <w:rPr>
-                <w:rFonts w:ascii="Calibri" w:eastAsia="Times New Roman" w:hAnsi="Calibri" w:cs="Calibri"/>
-                <w:color w:val="000000" w:themeColor="text1"/>
-                <w:lang w:eastAsia="en-GB"/>
-              </w:rPr>
-              <w:t>Wellcome</w:t>
-            </w:r>
-            <w:proofErr w:type="spellEnd"/>
-            <w:r>
-              <w:rPr>
-                <w:rFonts w:ascii="Calibri" w:eastAsia="Times New Roman" w:hAnsi="Calibri" w:cs="Calibri"/>
-                <w:color w:val="000000" w:themeColor="text1"/>
-                <w:lang w:eastAsia="en-GB"/>
-              </w:rPr>
-              <w:t xml:space="preserve"> Trust [216767/Z/19/Z].</w:t>
+              <w:t>and is currently supported by the Wellcome Trust [216767/Z/19/Z].</w:t>
             </w:r>
           </w:p>
         </w:tc>
@@ -5335,30 +4898,17 @@
             <w:r>
               <w:t xml:space="preserve">The Genetic Links to Anxiety and Depression (GLAD) Study is an NIHR </w:t>
             </w:r>
-            <w:proofErr w:type="spellStart"/>
-            <w:r>
-              <w:t>BioResource</w:t>
-            </w:r>
-            <w:proofErr w:type="spellEnd"/>
+            <w:r>
+              <w:t xml:space="preserve">BioResource </w:t>
+            </w:r>
+            <w:r>
+              <w:t>funded project assessing the genetic and environmental links to anxiety and depression (N~35,000; Davies et al. 2019)</w:t>
+            </w:r>
             <w:r>
               <w:t xml:space="preserve"> </w:t>
             </w:r>
             <w:r>
-              <w:t>funded project assessing the genetic and environmental links to anxiety and depression (N~35,000; Davies et al. 2019</w:t>
-            </w:r>
-            <w:proofErr w:type="gramStart"/>
-            <w:r>
-              <w:t>)</w:t>
-            </w:r>
-            <w:r>
-              <w:t xml:space="preserve"> </w:t>
-            </w:r>
-            <w:r>
-              <w:t>.</w:t>
-            </w:r>
-            <w:proofErr w:type="gramEnd"/>
-            <w:r>
-              <w:t> </w:t>
+              <w:t>. </w:t>
             </w:r>
           </w:p>
           <w:p>
@@ -5420,13 +4970,8 @@
             <w:r>
               <w:t xml:space="preserve">enetics Study (COPING) was set up as a COVID-19 specific study investigating the mental health impact of individuals living in the UK (N=30,450). COPING participants were recruited from the existing GLAD, EDGI and NIHR </w:t>
             </w:r>
-            <w:proofErr w:type="spellStart"/>
-            <w:r>
-              <w:t>BioResource</w:t>
-            </w:r>
-            <w:proofErr w:type="spellEnd"/>
-            <w:r>
-              <w:t xml:space="preserve"> </w:t>
+            <w:r>
+              <w:t xml:space="preserve">BioResource </w:t>
             </w:r>
             <w:r>
               <w:t xml:space="preserve">studies to provide pandemic relevant data </w:t>
@@ -5452,24 +4997,14 @@
             <w:r>
               <w:t xml:space="preserve">The Eating Disorders Genetics Initiative (EDGI) study is an NIHR </w:t>
             </w:r>
-            <w:proofErr w:type="spellStart"/>
-            <w:r>
-              <w:t>BioResource</w:t>
-            </w:r>
-            <w:proofErr w:type="spellEnd"/>
-            <w:r>
-              <w:t xml:space="preserve"> </w:t>
+            <w:r>
+              <w:t xml:space="preserve">BioResource </w:t>
             </w:r>
             <w:r>
               <w:t xml:space="preserve">funded project assessing the genetic and environmental links to all eating disorders (N~5,000; </w:t>
             </w:r>
-            <w:proofErr w:type="spellStart"/>
-            <w:r>
-              <w:t>Monssen</w:t>
-            </w:r>
-            <w:proofErr w:type="spellEnd"/>
-            <w:r>
-              <w:t xml:space="preserve"> </w:t>
+            <w:r>
+              <w:t xml:space="preserve">Monssen </w:t>
             </w:r>
             <w:r>
               <w:br/>
@@ -5510,23 +5045,7 @@
                 <w:color w:val="222222"/>
                 <w:highlight w:val="white"/>
               </w:rPr>
-              <w:t xml:space="preserve">Davies, M. R., Kalsi, G., Armour, C., Jones, I. R., McIntosh, A. M., Smith, D. J., ... &amp; Breen, G. (2019). The Genetic Links to Anxiety and Depression (GLAD) Study: Online recruitment into the largest </w:t>
-            </w:r>
-            <w:proofErr w:type="spellStart"/>
-            <w:r>
-              <w:rPr>
-                <w:color w:val="222222"/>
-                <w:highlight w:val="white"/>
-              </w:rPr>
-              <w:t>recontactable</w:t>
-            </w:r>
-            <w:proofErr w:type="spellEnd"/>
-            <w:r>
-              <w:rPr>
-                <w:color w:val="222222"/>
-                <w:highlight w:val="white"/>
-              </w:rPr>
-              <w:t xml:space="preserve"> study of depression and anxiety. </w:t>
+              <w:t>Davies, M. R., Kalsi, G., Armour, C., Jones, I. R., McIntosh, A. M., Smith, D. J., ... &amp; Breen, G. (2019). The Genetic Links to Anxiety and Depression (GLAD) Study: Online recruitment into the largest recontactable study of depression and anxiety. </w:t>
             </w:r>
             <w:r>
               <w:rPr>
@@ -5681,24 +5200,11 @@
               <w:ind w:left="113"/>
             </w:pPr>
             <w:r>
-              <w:t xml:space="preserve">The NIHR </w:t>
-            </w:r>
-            <w:proofErr w:type="spellStart"/>
-            <w:r>
-              <w:t>BioResource</w:t>
-            </w:r>
-            <w:proofErr w:type="spellEnd"/>
-            <w:r>
-              <w:t xml:space="preserve"> Centre Maudsley and the NIHR </w:t>
-            </w:r>
-            <w:proofErr w:type="spellStart"/>
+              <w:t xml:space="preserve">The NIHR BioResource Centre Maudsley and the NIHR </w:t>
+            </w:r>
             <w:r>
               <w:lastRenderedPageBreak/>
-              <w:t>BioResource</w:t>
-            </w:r>
-            <w:proofErr w:type="spellEnd"/>
-            <w:r>
-              <w:t xml:space="preserve"> should be acknowledged in all publications resulting from any study that we have supported. Please use the following wording:</w:t>
+              <w:t>BioResource should be acknowledged in all publications resulting from any study that we have supported. Please use the following wording:</w:t>
             </w:r>
           </w:p>
           <w:p>
@@ -5720,55 +5226,13 @@
               <w:rPr>
                 <w:color w:val="000000"/>
               </w:rPr>
-              <w:t xml:space="preserve">We thank the [delete as appropriate] GLAD/EDGI/COPING and [always keep] NIHR </w:t>
-            </w:r>
-            <w:proofErr w:type="spellStart"/>
-            <w:r>
-              <w:rPr>
-                <w:color w:val="000000"/>
-              </w:rPr>
-              <w:t>BioResource</w:t>
-            </w:r>
-            <w:proofErr w:type="spellEnd"/>
-            <w:r>
-              <w:rPr>
-                <w:color w:val="000000"/>
-              </w:rPr>
-              <w:t xml:space="preserve"> volunteers for their participation, and gratefully acknowledge NIHR </w:t>
-            </w:r>
-            <w:proofErr w:type="spellStart"/>
-            <w:r>
-              <w:rPr>
-                <w:color w:val="000000"/>
-              </w:rPr>
-              <w:t>BioResource</w:t>
-            </w:r>
-            <w:proofErr w:type="spellEnd"/>
-            <w:r>
-              <w:rPr>
-                <w:color w:val="000000"/>
-              </w:rPr>
-              <w:t xml:space="preserve"> centres, NHS Trusts and staff for their contribution. We thank the National Institute for Health Research, NHS Blood and Transplant, and Health Data Research UK as part of the Digital Innovation Hub Programme. </w:t>
+              <w:t xml:space="preserve">We thank the [delete as appropriate] GLAD/EDGI/COPING and [always keep] NIHR BioResource volunteers for their participation, and gratefully acknowledge NIHR BioResource centres, NHS Trusts and staff for their contribution. We thank the National Institute for Health Research, NHS Blood and Transplant, and Health Data Research UK as part of the Digital Innovation Hub Programme. </w:t>
             </w:r>
             <w:r>
               <w:rPr>
                 <w:color w:val="191919"/>
               </w:rPr>
-              <w:t xml:space="preserve">This work was supported by the National Institute of Health Research (NIHR) </w:t>
-            </w:r>
-            <w:proofErr w:type="spellStart"/>
-            <w:r>
-              <w:rPr>
-                <w:color w:val="191919"/>
-              </w:rPr>
-              <w:t>BioResource</w:t>
-            </w:r>
-            <w:proofErr w:type="spellEnd"/>
-            <w:r>
-              <w:rPr>
-                <w:color w:val="191919"/>
-              </w:rPr>
-              <w:t xml:space="preserve"> Centre Maudsley and is</w:t>
+              <w:t>This work was supported by the National Institute of Health Research (NIHR) BioResource Centre Maudsley and is</w:t>
             </w:r>
             <w:r>
               <w:rPr>
@@ -5881,23 +5345,7 @@
                 <w:rFonts w:eastAsia="Times New Roman" w:cstheme="minorHAnsi"/>
                 <w:lang w:val="en-US" w:eastAsia="en-GB"/>
               </w:rPr>
-              <w:t xml:space="preserve">COPING – 20/SW/0078 – </w:t>
-            </w:r>
-            <w:proofErr w:type="gramStart"/>
-            <w:r>
-              <w:rPr>
-                <w:rFonts w:eastAsia="Times New Roman" w:cstheme="minorHAnsi"/>
-                <w:lang w:val="en-US" w:eastAsia="en-GB"/>
-              </w:rPr>
-              <w:t>South West</w:t>
-            </w:r>
-            <w:proofErr w:type="gramEnd"/>
-            <w:r>
-              <w:rPr>
-                <w:rFonts w:eastAsia="Times New Roman" w:cstheme="minorHAnsi"/>
-                <w:lang w:val="en-US" w:eastAsia="en-GB"/>
-              </w:rPr>
-              <w:t xml:space="preserve"> Central Bristol REC</w:t>
+              <w:t>COPING – 20/SW/0078 – South West Central Bristol REC</w:t>
             </w:r>
           </w:p>
         </w:tc>
@@ -6189,115 +5637,61 @@
                 <w:color w:val="2E2E2E"/>
                 <w:lang w:eastAsia="en-GB"/>
               </w:rPr>
-              <w:t xml:space="preserve">The broad aim of the study is to examine the impact that circumstances and experiences at one stage of life have on outcomes and achievements in later life. Since the baseline survey at age 9 months, there have been six </w:t>
-            </w:r>
-            <w:proofErr w:type="gramStart"/>
+              <w:t>The broad aim of the study is to examine the impact that circumstances and experiences at one stage of life have on outcomes and achievements in later life. Since the baseline survey at age 9 months, there have been six major ‘sweeps’ at ages 3, 5, 7, 11, 14 and 17. The next sweep, at age 22, is currently under development.</w:t>
+            </w:r>
+          </w:p>
+          <w:p>
+            <w:pPr>
+              <w:spacing w:after="0" w:line="240" w:lineRule="auto"/>
+              <w:jc w:val="both"/>
+              <w:rPr>
+                <w:rFonts w:eastAsia="Times New Roman"/>
+                <w:lang w:eastAsia="en-GB"/>
+              </w:rPr>
+            </w:pPr>
+          </w:p>
+          <w:p>
+            <w:pPr>
+              <w:spacing w:after="0" w:line="240" w:lineRule="auto"/>
+              <w:rPr>
+                <w:rFonts w:eastAsia="Times New Roman"/>
+                <w:lang w:eastAsia="en-GB"/>
+              </w:rPr>
+            </w:pPr>
             <w:r>
               <w:rPr>
                 <w:rFonts w:eastAsia="Times New Roman"/>
                 <w:color w:val="2E2E2E"/>
                 <w:lang w:eastAsia="en-GB"/>
               </w:rPr>
-              <w:t>major</w:t>
-            </w:r>
-            <w:proofErr w:type="gramEnd"/>
+              <w:t>Data have been collected from a number of different sources, including the cohort members and their parents and teachers. The data have been collected in a variety of ways, including via paper and electronic questionnaires, biological samples, physical measurements, tests of ability, and linked educational attainment and health records.</w:t>
+            </w:r>
+          </w:p>
+          <w:p>
+            <w:pPr>
+              <w:spacing w:after="0" w:line="240" w:lineRule="auto"/>
+              <w:rPr>
+                <w:rFonts w:eastAsia="Times New Roman"/>
+                <w:lang w:eastAsia="en-GB"/>
+              </w:rPr>
+            </w:pPr>
+          </w:p>
+          <w:p>
+            <w:pPr>
+              <w:spacing w:after="0" w:line="240" w:lineRule="auto"/>
+              <w:rPr>
+                <w:rFonts w:eastAsia="Times New Roman"/>
+                <w:lang w:eastAsia="en-GB"/>
+              </w:rPr>
+            </w:pPr>
             <w:r>
               <w:rPr>
                 <w:rFonts w:eastAsia="Times New Roman"/>
                 <w:color w:val="2E2E2E"/>
                 <w:lang w:eastAsia="en-GB"/>
               </w:rPr>
-              <w:t xml:space="preserve"> ‘sweeps’ at ages 3, 5, 7, 11, 14 and 17. The next sweep, at age 22, is currently under development.</w:t>
-            </w:r>
-          </w:p>
-          <w:p>
-            <w:pPr>
-              <w:spacing w:after="0" w:line="240" w:lineRule="auto"/>
-              <w:jc w:val="both"/>
-              <w:rPr>
-                <w:rFonts w:eastAsia="Times New Roman"/>
-                <w:lang w:eastAsia="en-GB"/>
-              </w:rPr>
-            </w:pPr>
-          </w:p>
-          <w:p>
-            <w:pPr>
-              <w:spacing w:after="0" w:line="240" w:lineRule="auto"/>
-              <w:rPr>
-                <w:rFonts w:eastAsia="Times New Roman"/>
-                <w:lang w:eastAsia="en-GB"/>
-              </w:rPr>
-            </w:pPr>
-            <w:r>
-              <w:rPr>
-                <w:rFonts w:eastAsia="Times New Roman"/>
-                <w:color w:val="2E2E2E"/>
-                <w:lang w:eastAsia="en-GB"/>
-              </w:rPr>
-              <w:t xml:space="preserve">Data have been collected from </w:t>
-            </w:r>
-            <w:proofErr w:type="gramStart"/>
-            <w:r>
-              <w:rPr>
-                <w:rFonts w:eastAsia="Times New Roman"/>
-                <w:color w:val="2E2E2E"/>
-                <w:lang w:eastAsia="en-GB"/>
-              </w:rPr>
-              <w:t>a number of</w:t>
-            </w:r>
-            <w:proofErr w:type="gramEnd"/>
-            <w:r>
-              <w:rPr>
-                <w:rFonts w:eastAsia="Times New Roman"/>
-                <w:color w:val="2E2E2E"/>
-                <w:lang w:eastAsia="en-GB"/>
-              </w:rPr>
-              <w:t xml:space="preserve"> different sources, including the cohort members and their parents and teachers. The data have been collected in a variety of ways, including via paper and electronic questionnaires, biological samples, physical measurements, tests of ability, and linked educational attainment and health records.</w:t>
-            </w:r>
-          </w:p>
-          <w:p>
-            <w:pPr>
-              <w:spacing w:after="0" w:line="240" w:lineRule="auto"/>
-              <w:rPr>
-                <w:rFonts w:eastAsia="Times New Roman"/>
-                <w:lang w:eastAsia="en-GB"/>
-              </w:rPr>
-            </w:pPr>
-          </w:p>
-          <w:p>
-            <w:pPr>
-              <w:spacing w:after="0" w:line="240" w:lineRule="auto"/>
-              <w:rPr>
-                <w:rFonts w:eastAsia="Times New Roman"/>
-                <w:lang w:eastAsia="en-GB"/>
-              </w:rPr>
-            </w:pPr>
-            <w:r>
-              <w:rPr>
-                <w:rFonts w:eastAsia="Times New Roman"/>
-                <w:color w:val="2E2E2E"/>
-                <w:lang w:eastAsia="en-GB"/>
-              </w:rPr>
               <w:lastRenderedPageBreak/>
-              <w:t xml:space="preserve">The information collected forms a </w:t>
-            </w:r>
-            <w:proofErr w:type="gramStart"/>
-            <w:r>
-              <w:rPr>
-                <w:rFonts w:eastAsia="Times New Roman"/>
-                <w:color w:val="2E2E2E"/>
-                <w:lang w:eastAsia="en-GB"/>
-              </w:rPr>
-              <w:t>high quality</w:t>
-            </w:r>
-            <w:proofErr w:type="gramEnd"/>
-            <w:r>
-              <w:rPr>
-                <w:rFonts w:eastAsia="Times New Roman"/>
-                <w:color w:val="2E2E2E"/>
-                <w:lang w:eastAsia="en-GB"/>
-              </w:rPr>
-              <w:t xml:space="preserve"> data resource for scientific investigations across a full range of domains of individuals’ lives and across different points in time in them. The study has been designed to ensure comparability with other major cohort studies both in the UK and internationally and to permit the examination of links between social change and the changing experiences of different cohorts.</w:t>
+              <w:t>The information collected forms a high quality data resource for scientific investigations across a full range of domains of individuals’ lives and across different points in time in them. The study has been designed to ensure comparability with other major cohort studies both in the UK and internationally and to permit the examination of links between social change and the changing experiences of different cohorts.</w:t>
             </w:r>
           </w:p>
           <w:p>
@@ -6515,23 +5909,7 @@
                 <w:rFonts w:ascii="Calibri" w:eastAsia="Times New Roman" w:hAnsi="Calibri" w:cs="Calibri"/>
                 <w:lang w:val="en-US" w:eastAsia="en-GB"/>
               </w:rPr>
-              <w:t xml:space="preserve">Ethics approval has been obtained for each follow-up from </w:t>
-            </w:r>
-            <w:proofErr w:type="gramStart"/>
-            <w:r>
-              <w:rPr>
-                <w:rFonts w:ascii="Calibri" w:eastAsia="Times New Roman" w:hAnsi="Calibri" w:cs="Calibri"/>
-                <w:lang w:val="en-US" w:eastAsia="en-GB"/>
-              </w:rPr>
-              <w:t>an</w:t>
-            </w:r>
-            <w:proofErr w:type="gramEnd"/>
-            <w:r>
-              <w:rPr>
-                <w:rFonts w:ascii="Calibri" w:eastAsia="Times New Roman" w:hAnsi="Calibri" w:cs="Calibri"/>
-                <w:lang w:val="en-US" w:eastAsia="en-GB"/>
-              </w:rPr>
-              <w:t xml:space="preserve"> NHS Research Ethics Committee (REC). In addition, separate REC approval is in place to cover the ongoing activities of the study in between major sweeps of data collection (i.e. </w:t>
+              <w:t xml:space="preserve">Ethics approval has been obtained for each follow-up from an NHS Research Ethics Committee (REC). In addition, separate REC approval is in place to cover the ongoing activities of the study in between major sweeps of data collection (i.e. </w:t>
             </w:r>
             <w:r>
               <w:rPr>
@@ -6780,195 +6158,87 @@
                 <w:color w:val="000000" w:themeColor="text1"/>
                 <w:lang w:val="en-US" w:eastAsia="en-GB"/>
               </w:rPr>
-              <w:t xml:space="preserve">The National Child Development Study (NCDS) is a continuing longitudinal study that seeks to follow the lives of all those living in Great Britain who were born in one </w:t>
-            </w:r>
-            <w:proofErr w:type="gramStart"/>
+              <w:t>The National Child Development Study (NCDS) is a continuing longitudinal study that seeks to follow the lives of all those living in Great Britain who were born in one particular week in 1958. Conducted by the Centre for Longitudinal Studies , the aim of the study is to improve understanding of the factors affecting human development over the whole lifespan. It collects information on physical and educational development, economic circumstances, employment, family life, health behaviour, wellbeing, social participation and attitudes.</w:t>
+            </w:r>
+          </w:p>
+          <w:p>
+            <w:pPr>
+              <w:spacing w:after="0" w:line="240" w:lineRule="auto"/>
+              <w:rPr>
+                <w:rFonts w:eastAsia="Times New Roman"/>
+                <w:lang w:eastAsia="en-GB"/>
+              </w:rPr>
+            </w:pPr>
+          </w:p>
+          <w:p>
+            <w:pPr>
+              <w:spacing w:after="0" w:line="240" w:lineRule="auto"/>
+              <w:rPr>
+                <w:rFonts w:eastAsia="Times New Roman"/>
+                <w:lang w:eastAsia="en-GB"/>
+              </w:rPr>
+            </w:pPr>
             <w:r>
               <w:rPr>
                 <w:rFonts w:eastAsia="Times New Roman"/>
                 <w:color w:val="000000" w:themeColor="text1"/>
                 <w:lang w:val="en-US" w:eastAsia="en-GB"/>
               </w:rPr>
-              <w:t>particular week</w:t>
-            </w:r>
-            <w:proofErr w:type="gramEnd"/>
+              <w:t>The broad aim of the study is to examine the impact that circumstances and experiences at one stage of life have on outcomes and achievements in later life. Since the birth survey in 1958, there have been ten ‘sweeps’ of all cohort members at ages 7, 11, 16, 23, 33, 42, 44/5 (a biomedical collection) 46, 50 and most recently at 55. The Age 62 Sweep is currently in the field (2022).</w:t>
+            </w:r>
+          </w:p>
+          <w:p>
+            <w:pPr>
+              <w:spacing w:after="0" w:line="240" w:lineRule="auto"/>
+              <w:rPr>
+                <w:rFonts w:eastAsia="Times New Roman"/>
+                <w:lang w:eastAsia="en-GB"/>
+              </w:rPr>
+            </w:pPr>
+          </w:p>
+          <w:p>
+            <w:pPr>
+              <w:spacing w:after="0" w:line="240" w:lineRule="auto"/>
+              <w:rPr>
+                <w:rFonts w:eastAsia="Times New Roman"/>
+                <w:lang w:eastAsia="en-GB"/>
+              </w:rPr>
+            </w:pPr>
             <w:r>
               <w:rPr>
                 <w:rFonts w:eastAsia="Times New Roman"/>
                 <w:color w:val="000000" w:themeColor="text1"/>
                 <w:lang w:val="en-US" w:eastAsia="en-GB"/>
               </w:rPr>
-              <w:t xml:space="preserve"> in 1958. Conducted by the Centre for Longitudinal </w:t>
-            </w:r>
-            <w:proofErr w:type="gramStart"/>
-            <w:r>
+              <w:t>Data have been collected from a number of different sources, including the midwife present at birth, parents of the cohort members, teachers, doctors and the cohort members themselves. The data have been collected in a variety of ways, including via paper and electronic questionnaires, clinical records, medical examinations, biological samples, physical measurements, tests of ability and educational assessments.</w:t>
+            </w:r>
+          </w:p>
+          <w:p>
+            <w:pPr>
+              <w:spacing w:after="0" w:line="240" w:lineRule="auto"/>
               <w:rPr>
                 <w:rFonts w:eastAsia="Times New Roman"/>
                 <w:color w:val="000000" w:themeColor="text1"/>
-                <w:lang w:val="en-US" w:eastAsia="en-GB"/>
-              </w:rPr>
-              <w:t>Studies ,</w:t>
-            </w:r>
-            <w:proofErr w:type="gramEnd"/>
-            <w:r>
+                <w:lang w:eastAsia="en-GB"/>
+              </w:rPr>
+            </w:pPr>
+          </w:p>
+          <w:p>
+            <w:pPr>
+              <w:spacing w:after="0" w:line="240" w:lineRule="auto"/>
               <w:rPr>
                 <w:rFonts w:eastAsia="Times New Roman"/>
                 <w:color w:val="000000" w:themeColor="text1"/>
-                <w:lang w:val="en-US" w:eastAsia="en-GB"/>
-              </w:rPr>
-              <w:t xml:space="preserve"> the aim of the study is to improve understanding of the factors affecting human development over the whole lifespan. It collects information on physical and educational development, economic circumstances, employment, family life, health </w:t>
-            </w:r>
-            <w:proofErr w:type="spellStart"/>
+                <w:lang w:eastAsia="en-GB"/>
+              </w:rPr>
+            </w:pPr>
             <w:r>
               <w:rPr>
                 <w:rFonts w:eastAsia="Times New Roman"/>
                 <w:color w:val="000000" w:themeColor="text1"/>
-                <w:lang w:val="en-US" w:eastAsia="en-GB"/>
-              </w:rPr>
-              <w:t>behaviour</w:t>
-            </w:r>
-            <w:proofErr w:type="spellEnd"/>
-            <w:r>
-              <w:rPr>
-                <w:rFonts w:eastAsia="Times New Roman"/>
-                <w:color w:val="000000" w:themeColor="text1"/>
-                <w:lang w:val="en-US" w:eastAsia="en-GB"/>
-              </w:rPr>
-              <w:t>, wellbeing, social participation and attitudes.</w:t>
-            </w:r>
-          </w:p>
-          <w:p>
-            <w:pPr>
-              <w:spacing w:after="0" w:line="240" w:lineRule="auto"/>
-              <w:rPr>
-                <w:rFonts w:eastAsia="Times New Roman"/>
-                <w:lang w:eastAsia="en-GB"/>
-              </w:rPr>
-            </w:pPr>
-          </w:p>
-          <w:p>
-            <w:pPr>
-              <w:spacing w:after="0" w:line="240" w:lineRule="auto"/>
-              <w:rPr>
-                <w:rFonts w:eastAsia="Times New Roman"/>
-                <w:lang w:eastAsia="en-GB"/>
-              </w:rPr>
-            </w:pPr>
-            <w:r>
-              <w:rPr>
-                <w:rFonts w:eastAsia="Times New Roman"/>
-                <w:color w:val="000000" w:themeColor="text1"/>
-                <w:lang w:val="en-US" w:eastAsia="en-GB"/>
-              </w:rPr>
-              <w:t>The broad aim of the study is to examine the impact that circumstances and experiences at one stage of life have on outcomes and achievements in later life. Since the birth survey in 1958, there have been ten ‘sweeps’ of all cohort members at ages 7, 11, 16, 23, 33, 42, 44/5 (a biomedical collection) 46, 50 and most recently at 55. The Age 62 Sweep is currently in the field (2022).</w:t>
-            </w:r>
-          </w:p>
-          <w:p>
-            <w:pPr>
-              <w:spacing w:after="0" w:line="240" w:lineRule="auto"/>
-              <w:rPr>
-                <w:rFonts w:eastAsia="Times New Roman"/>
-                <w:lang w:eastAsia="en-GB"/>
-              </w:rPr>
-            </w:pPr>
-          </w:p>
-          <w:p>
-            <w:pPr>
-              <w:spacing w:after="0" w:line="240" w:lineRule="auto"/>
-              <w:rPr>
-                <w:rFonts w:eastAsia="Times New Roman"/>
-                <w:lang w:eastAsia="en-GB"/>
-              </w:rPr>
-            </w:pPr>
-            <w:r>
-              <w:rPr>
-                <w:rFonts w:eastAsia="Times New Roman"/>
-                <w:color w:val="000000" w:themeColor="text1"/>
-                <w:lang w:val="en-US" w:eastAsia="en-GB"/>
-              </w:rPr>
-              <w:t xml:space="preserve">Data </w:t>
-            </w:r>
-            <w:proofErr w:type="gramStart"/>
-            <w:r>
-              <w:rPr>
-                <w:rFonts w:eastAsia="Times New Roman"/>
-                <w:color w:val="000000" w:themeColor="text1"/>
-                <w:lang w:val="en-US" w:eastAsia="en-GB"/>
-              </w:rPr>
-              <w:t>have</w:t>
-            </w:r>
-            <w:proofErr w:type="gramEnd"/>
-            <w:r>
-              <w:rPr>
-                <w:rFonts w:eastAsia="Times New Roman"/>
-                <w:color w:val="000000" w:themeColor="text1"/>
-                <w:lang w:val="en-US" w:eastAsia="en-GB"/>
-              </w:rPr>
-              <w:t xml:space="preserve"> been collected from </w:t>
-            </w:r>
-            <w:proofErr w:type="gramStart"/>
-            <w:r>
-              <w:rPr>
-                <w:rFonts w:eastAsia="Times New Roman"/>
-                <w:color w:val="000000" w:themeColor="text1"/>
-                <w:lang w:val="en-US" w:eastAsia="en-GB"/>
-              </w:rPr>
-              <w:t>a number of</w:t>
-            </w:r>
-            <w:proofErr w:type="gramEnd"/>
-            <w:r>
-              <w:rPr>
-                <w:rFonts w:eastAsia="Times New Roman"/>
-                <w:color w:val="000000" w:themeColor="text1"/>
-                <w:lang w:val="en-US" w:eastAsia="en-GB"/>
-              </w:rPr>
-              <w:t xml:space="preserve"> different sources, including the midwife present at birth, parents of the cohort members, teachers, doctors and the cohort members themselves. The data have been collected in a variety of ways, including via paper and electronic questionnaires, clinical records, medical examinations, biological samples, physical measurements, tests of ability and educational assessments.</w:t>
-            </w:r>
-          </w:p>
-          <w:p>
-            <w:pPr>
-              <w:spacing w:after="0" w:line="240" w:lineRule="auto"/>
-              <w:rPr>
-                <w:rFonts w:eastAsia="Times New Roman"/>
-                <w:color w:val="000000" w:themeColor="text1"/>
-                <w:lang w:eastAsia="en-GB"/>
-              </w:rPr>
-            </w:pPr>
-          </w:p>
-          <w:p>
-            <w:pPr>
-              <w:spacing w:after="0" w:line="240" w:lineRule="auto"/>
-              <w:rPr>
-                <w:rFonts w:eastAsia="Times New Roman"/>
-                <w:color w:val="000000" w:themeColor="text1"/>
-                <w:lang w:eastAsia="en-GB"/>
-              </w:rPr>
-            </w:pPr>
-            <w:r>
-              <w:rPr>
-                <w:rFonts w:eastAsia="Times New Roman"/>
-                <w:color w:val="000000" w:themeColor="text1"/>
-                <w:lang w:eastAsia="en-GB"/>
-              </w:rPr>
-              <w:t xml:space="preserve">The information collected forms a </w:t>
-            </w:r>
-            <w:proofErr w:type="gramStart"/>
-            <w:r>
-              <w:rPr>
-                <w:rFonts w:eastAsia="Times New Roman"/>
-                <w:color w:val="000000" w:themeColor="text1"/>
-                <w:lang w:eastAsia="en-GB"/>
-              </w:rPr>
-              <w:t>high quality</w:t>
-            </w:r>
-            <w:proofErr w:type="gramEnd"/>
-            <w:r>
-              <w:rPr>
-                <w:rFonts w:eastAsia="Times New Roman"/>
-                <w:color w:val="000000" w:themeColor="text1"/>
-                <w:lang w:eastAsia="en-GB"/>
-              </w:rPr>
-              <w:t xml:space="preserve"> data resource for scientific investigations across a full range of domains of individuals’ lives and across different points in time in them. The study has been designed to ensure comparability with other major cohort studies and to permit the examination of links between social change and the changing experiences of different cohorts.</w:t>
+                <w:lang w:eastAsia="en-GB"/>
+              </w:rPr>
+              <w:t>The information collected forms a high quality data resource for scientific investigations across a full range of domains of individuals’ lives and across different points in time in them. The study has been designed to ensure comparability with other major cohort studies and to permit the examination of links between social change and the changing experiences of different cohorts.</w:t>
             </w:r>
           </w:p>
           <w:p>
@@ -7728,21 +6998,12 @@
               </w:rPr>
               <w:t>k</w:t>
             </w:r>
-            <w:proofErr w:type="spellStart"/>
-            <w:r>
-              <w:rPr>
-                <w:rFonts w:ascii="Calibri" w:eastAsia="Times New Roman" w:hAnsi="Calibri" w:cs="Calibri"/>
-                <w:lang w:eastAsia="en-GB"/>
-              </w:rPr>
-              <w:t>eeping</w:t>
-            </w:r>
-            <w:proofErr w:type="spellEnd"/>
-            <w:r>
-              <w:rPr>
-                <w:rFonts w:ascii="Calibri" w:eastAsia="Times New Roman" w:hAnsi="Calibri" w:cs="Calibri"/>
-                <w:lang w:eastAsia="en-GB"/>
-              </w:rPr>
-              <w:t xml:space="preserve"> in touch with and tracing cohort</w:t>
+            <w:r>
+              <w:rPr>
+                <w:rFonts w:ascii="Calibri" w:eastAsia="Times New Roman" w:hAnsi="Calibri" w:cs="Calibri"/>
+                <w:lang w:eastAsia="en-GB"/>
+              </w:rPr>
+              <w:t>eeping in touch with and tracing cohort</w:t>
             </w:r>
             <w:r>
               <w:rPr>
@@ -8084,23 +7345,7 @@
                 <w:rFonts w:ascii="Calibri" w:eastAsia="Times New Roman" w:hAnsi="Calibri" w:cs="Calibri"/>
                 <w:lang w:val="en-US" w:eastAsia="en-GB"/>
               </w:rPr>
-              <w:t xml:space="preserve">The participants who consented to follow up for Wave 2 (2017-2019) were again invited to take part in a face-to-face home interview and complete a self-completion questionnaire. </w:t>
-            </w:r>
-            <w:proofErr w:type="gramStart"/>
-            <w:r>
-              <w:rPr>
-                <w:rFonts w:ascii="Calibri" w:eastAsia="Times New Roman" w:hAnsi="Calibri" w:cs="Calibri"/>
-                <w:lang w:val="en-US" w:eastAsia="en-GB"/>
-              </w:rPr>
-              <w:t>From</w:t>
-            </w:r>
-            <w:proofErr w:type="gramEnd"/>
-            <w:r>
-              <w:rPr>
-                <w:rFonts w:ascii="Calibri" w:eastAsia="Times New Roman" w:hAnsi="Calibri" w:cs="Calibri"/>
-                <w:lang w:val="en-US" w:eastAsia="en-GB"/>
-              </w:rPr>
-              <w:t xml:space="preserve"> these participants, 5925 did not opt-out of additional linkage and were mailed an additional self-completion Covid-19 questionnaire (3149 completed).</w:t>
+              <w:t>The participants who consented to follow up for Wave 2 (2017-2019) were again invited to take part in a face-to-face home interview and complete a self-completion questionnaire. From these participants, 5925 did not opt-out of additional linkage and were mailed an additional self-completion Covid-19 questionnaire (3149 completed).</w:t>
             </w:r>
           </w:p>
           <w:p>
@@ -8122,9 +7367,19 @@
                 <w:szCs w:val="20"/>
                 <w:lang w:val="en-US" w:eastAsia="en-GB"/>
               </w:rPr>
-              <w:t>Neville C, Burns F, Cruise S, Scott A, O'Reilly D, Kee F, Young I. Cohort Profile: The Northern Ireland Cohort for the Longitudinal Study of Ageing (NICOLA). Int J Epidemiol. 2023 Aug 2;52(4</w:t>
-            </w:r>
-            <w:proofErr w:type="gramStart"/>
+              <w:t>Neville C, Burns F, Cruise S, Scott A, O'Reilly D, Kee F, Young I. Cohort Profile: The Northern Ireland Cohort for the Longitudinal Study of Ageing (NICOLA). Int J Epidemiol. 2023 Aug 2;52(4):e211-e221. doi: 10.1093/ije/dyad026. PMID: 37011634; PMCID: PMC10396407.</w:t>
+            </w:r>
+          </w:p>
+          <w:p>
+            <w:pPr>
+              <w:spacing w:after="0" w:line="240" w:lineRule="auto"/>
+              <w:ind w:left="113"/>
+              <w:textAlignment w:val="baseline"/>
+              <w:rPr>
+                <w:rFonts w:ascii="Calibri" w:eastAsia="Times New Roman" w:hAnsi="Calibri" w:cs="Calibri"/>
+                <w:lang w:val="en-US" w:eastAsia="en-GB"/>
+              </w:rPr>
+            </w:pPr>
             <w:r>
               <w:rPr>
                 <w:rFonts w:ascii="Calibri" w:eastAsia="Times New Roman" w:hAnsi="Calibri" w:cs="Calibri"/>
@@ -8132,97 +7387,7 @@
                 <w:szCs w:val="20"/>
                 <w:lang w:val="en-US" w:eastAsia="en-GB"/>
               </w:rPr>
-              <w:t>):e</w:t>
-            </w:r>
-            <w:proofErr w:type="gramEnd"/>
-            <w:r>
-              <w:rPr>
-                <w:rFonts w:ascii="Calibri" w:eastAsia="Times New Roman" w:hAnsi="Calibri" w:cs="Calibri"/>
-                <w:sz w:val="20"/>
-                <w:szCs w:val="20"/>
-                <w:lang w:val="en-US" w:eastAsia="en-GB"/>
-              </w:rPr>
-              <w:t xml:space="preserve">211-e221. </w:t>
-            </w:r>
-            <w:proofErr w:type="spellStart"/>
-            <w:r>
-              <w:rPr>
-                <w:rFonts w:ascii="Calibri" w:eastAsia="Times New Roman" w:hAnsi="Calibri" w:cs="Calibri"/>
-                <w:sz w:val="20"/>
-                <w:szCs w:val="20"/>
-                <w:lang w:val="en-US" w:eastAsia="en-GB"/>
-              </w:rPr>
-              <w:t>doi</w:t>
-            </w:r>
-            <w:proofErr w:type="spellEnd"/>
-            <w:r>
-              <w:rPr>
-                <w:rFonts w:ascii="Calibri" w:eastAsia="Times New Roman" w:hAnsi="Calibri" w:cs="Calibri"/>
-                <w:sz w:val="20"/>
-                <w:szCs w:val="20"/>
-                <w:lang w:val="en-US" w:eastAsia="en-GB"/>
-              </w:rPr>
-              <w:t>: 10.1093/</w:t>
-            </w:r>
-            <w:proofErr w:type="spellStart"/>
-            <w:r>
-              <w:rPr>
-                <w:rFonts w:ascii="Calibri" w:eastAsia="Times New Roman" w:hAnsi="Calibri" w:cs="Calibri"/>
-                <w:sz w:val="20"/>
-                <w:szCs w:val="20"/>
-                <w:lang w:val="en-US" w:eastAsia="en-GB"/>
-              </w:rPr>
-              <w:t>ije</w:t>
-            </w:r>
-            <w:proofErr w:type="spellEnd"/>
-            <w:r>
-              <w:rPr>
-                <w:rFonts w:ascii="Calibri" w:eastAsia="Times New Roman" w:hAnsi="Calibri" w:cs="Calibri"/>
-                <w:sz w:val="20"/>
-                <w:szCs w:val="20"/>
-                <w:lang w:val="en-US" w:eastAsia="en-GB"/>
-              </w:rPr>
-              <w:t>/dyad026. PMID: 37011634; PMCID: PMC10396407.</w:t>
-            </w:r>
-          </w:p>
-          <w:p>
-            <w:pPr>
-              <w:spacing w:after="0" w:line="240" w:lineRule="auto"/>
-              <w:ind w:left="113"/>
-              <w:textAlignment w:val="baseline"/>
-              <w:rPr>
-                <w:rFonts w:ascii="Calibri" w:eastAsia="Times New Roman" w:hAnsi="Calibri" w:cs="Calibri"/>
-                <w:lang w:val="en-US" w:eastAsia="en-GB"/>
-              </w:rPr>
-            </w:pPr>
-            <w:r>
-              <w:rPr>
-                <w:rFonts w:ascii="Calibri" w:eastAsia="Times New Roman" w:hAnsi="Calibri" w:cs="Calibri"/>
-                <w:sz w:val="20"/>
-                <w:szCs w:val="20"/>
-                <w:lang w:val="en-US" w:eastAsia="en-GB"/>
-              </w:rPr>
-              <w:t xml:space="preserve">Neville CE, Young IS, Kee F, Hogg RE, Scott A, Burns F, Woodside JV, McGuinness B. Northern Ireland Cohort for the Longitudinal Study of Ageing (NICOLA): health assessment protocol, participant profile and patterns of participation. BMC Public Health. 2023 Mar 10;23(1):466. </w:t>
-            </w:r>
-            <w:proofErr w:type="spellStart"/>
-            <w:r>
-              <w:rPr>
-                <w:rFonts w:ascii="Calibri" w:eastAsia="Times New Roman" w:hAnsi="Calibri" w:cs="Calibri"/>
-                <w:sz w:val="20"/>
-                <w:szCs w:val="20"/>
-                <w:lang w:val="en-US" w:eastAsia="en-GB"/>
-              </w:rPr>
-              <w:t>doi</w:t>
-            </w:r>
-            <w:proofErr w:type="spellEnd"/>
-            <w:r>
-              <w:rPr>
-                <w:rFonts w:ascii="Calibri" w:eastAsia="Times New Roman" w:hAnsi="Calibri" w:cs="Calibri"/>
-                <w:sz w:val="20"/>
-                <w:szCs w:val="20"/>
-                <w:lang w:val="en-US" w:eastAsia="en-GB"/>
-              </w:rPr>
-              <w:t>: 10.1186/s12889-023-15355-x. PMID: 36899371; PMCID: PMC9999338.</w:t>
+              <w:t>Neville CE, Young IS, Kee F, Hogg RE, Scott A, Burns F, Woodside JV, McGuinness B. Northern Ireland Cohort for the Longitudinal Study of Ageing (NICOLA): health assessment protocol, participant profile and patterns of participation. BMC Public Health. 2023 Mar 10;23(1):466. doi: 10.1186/s12889-023-15355-x. PMID: 36899371; PMCID: PMC9999338.</w:t>
             </w:r>
           </w:p>
         </w:tc>
@@ -8313,23 +7478,7 @@
                 <w:lang w:eastAsia="en-GB"/>
               </w:rPr>
               <w:lastRenderedPageBreak/>
-              <w:t xml:space="preserve">UKCRC Centre of Excellence for Public Health Northern Ireland, the Centre for Ageing Research and Development in Ireland, the Office of the First Minister and Deputy First Minister, HSC Research and Development Division of the Public Health Agency, the </w:t>
-            </w:r>
-            <w:proofErr w:type="spellStart"/>
-            <w:r>
-              <w:rPr>
-                <w:rFonts w:eastAsia="Times New Roman" w:cstheme="minorHAnsi"/>
-                <w:lang w:eastAsia="en-GB"/>
-              </w:rPr>
-              <w:t>Wellcome</w:t>
-            </w:r>
-            <w:proofErr w:type="spellEnd"/>
-            <w:r>
-              <w:rPr>
-                <w:rFonts w:eastAsia="Times New Roman" w:cstheme="minorHAnsi"/>
-                <w:lang w:eastAsia="en-GB"/>
-              </w:rPr>
-              <w:t xml:space="preserve"> Trust/Wolfson Foundation and Queen’s University Belfast which provide core financial support for NICOLA. The authors alone are responsible for the interpretation of the data and any views or opinions presented are solely those of the authors and do not necessarily represent those of the NICOLA Study team.</w:t>
+              <w:t>UKCRC Centre of Excellence for Public Health Northern Ireland, the Centre for Ageing Research and Development in Ireland, the Office of the First Minister and Deputy First Minister, HSC Research and Development Division of the Public Health Agency, the Wellcome Trust/Wolfson Foundation and Queen’s University Belfast which provide core financial support for NICOLA. The authors alone are responsible for the interpretation of the data and any views or opinions presented are solely those of the authors and do not necessarily represent those of the NICOLA Study team.</w:t>
             </w:r>
           </w:p>
         </w:tc>
@@ -8542,9 +7691,8 @@
                 <w:color w:val="FFFFFF" w:themeColor="background1"/>
                 <w:lang w:val="en-US" w:eastAsia="en-GB"/>
               </w:rPr>
-              <w:t xml:space="preserve">NIHR </w:t>
-            </w:r>
-            <w:proofErr w:type="spellStart"/>
+              <w:t>NIHR BioResource</w:t>
+            </w:r>
             <w:r>
               <w:rPr>
                 <w:rFonts w:ascii="Calibri" w:eastAsia="Times New Roman" w:hAnsi="Calibri" w:cs="Calibri"/>
@@ -8553,50 +7701,17 @@
                 <w:color w:val="FFFFFF" w:themeColor="background1"/>
                 <w:lang w:val="en-US" w:eastAsia="en-GB"/>
               </w:rPr>
-              <w:t>BioResource</w:t>
-            </w:r>
-            <w:proofErr w:type="spellEnd"/>
+              <w:t xml:space="preserve">: </w:t>
+            </w:r>
             <w:r>
               <w:rPr>
                 <w:rFonts w:ascii="Calibri" w:eastAsia="Times New Roman" w:hAnsi="Calibri" w:cs="Calibri"/>
                 <w:b/>
                 <w:bCs/>
                 <w:color w:val="FFFFFF" w:themeColor="background1"/>
-                <w:lang w:val="en-US" w:eastAsia="en-GB"/>
-              </w:rPr>
-              <w:t xml:space="preserve">: </w:t>
-            </w:r>
-            <w:r>
-              <w:rPr>
-                <w:rFonts w:ascii="Calibri" w:eastAsia="Times New Roman" w:hAnsi="Calibri" w:cs="Calibri"/>
-                <w:b/>
-                <w:bCs/>
-                <w:color w:val="FFFFFF" w:themeColor="background1"/>
-                <w:lang w:eastAsia="en-GB"/>
-              </w:rPr>
-              <w:t xml:space="preserve">National Institute of Health Research </w:t>
-            </w:r>
-            <w:proofErr w:type="spellStart"/>
-            <w:r>
-              <w:rPr>
-                <w:rFonts w:ascii="Calibri" w:eastAsia="Times New Roman" w:hAnsi="Calibri" w:cs="Calibri"/>
-                <w:b/>
-                <w:bCs/>
-                <w:color w:val="FFFFFF" w:themeColor="background1"/>
-                <w:lang w:eastAsia="en-GB"/>
-              </w:rPr>
-              <w:t>BioResource</w:t>
-            </w:r>
-            <w:proofErr w:type="spellEnd"/>
-            <w:r>
-              <w:rPr>
-                <w:rFonts w:ascii="Calibri" w:eastAsia="Times New Roman" w:hAnsi="Calibri" w:cs="Calibri"/>
-                <w:b/>
-                <w:bCs/>
-                <w:color w:val="FFFFFF" w:themeColor="background1"/>
-                <w:lang w:eastAsia="en-GB"/>
-              </w:rPr>
-              <w:t xml:space="preserve"> COVID-19 Psychiatry and Neurological Genetics</w:t>
+                <w:lang w:eastAsia="en-GB"/>
+              </w:rPr>
+              <w:t>National Institute of Health Research BioResource COVID-19 Psychiatry and Neurological Genetics</w:t>
             </w:r>
             <w:r>
               <w:rPr>
@@ -8691,39 +7806,7 @@
                 <w:rFonts w:ascii="Calibri" w:eastAsia="Times New Roman" w:hAnsi="Calibri" w:cs="Calibri"/>
                 <w:lang w:eastAsia="en-GB"/>
               </w:rPr>
-              <w:t xml:space="preserve">The NIHR </w:t>
-            </w:r>
-            <w:proofErr w:type="spellStart"/>
-            <w:r>
-              <w:rPr>
-                <w:rFonts w:ascii="Calibri" w:eastAsia="Times New Roman" w:hAnsi="Calibri" w:cs="Calibri"/>
-                <w:lang w:eastAsia="en-GB"/>
-              </w:rPr>
-              <w:t>BioResource</w:t>
-            </w:r>
-            <w:proofErr w:type="spellEnd"/>
-            <w:r>
-              <w:rPr>
-                <w:rFonts w:ascii="Calibri" w:eastAsia="Times New Roman" w:hAnsi="Calibri" w:cs="Calibri"/>
-                <w:lang w:eastAsia="en-GB"/>
-              </w:rPr>
-              <w:t xml:space="preserve"> is a recallable resource of over 200,000 volunteers from the general population, and patients with rare and common diseases. Participants provide information about their health and lifestyle, together with biological samples, including DNA, and consent for access to their health records and for re-contact. The </w:t>
-            </w:r>
-            <w:proofErr w:type="spellStart"/>
-            <w:r>
-              <w:rPr>
-                <w:rFonts w:ascii="Calibri" w:eastAsia="Times New Roman" w:hAnsi="Calibri" w:cs="Calibri"/>
-                <w:lang w:eastAsia="en-GB"/>
-              </w:rPr>
-              <w:t>BioResource</w:t>
-            </w:r>
-            <w:proofErr w:type="spellEnd"/>
-            <w:r>
-              <w:rPr>
-                <w:rFonts w:ascii="Calibri" w:eastAsia="Times New Roman" w:hAnsi="Calibri" w:cs="Calibri"/>
-                <w:lang w:eastAsia="en-GB"/>
-              </w:rPr>
-              <w:t xml:space="preserve"> is one of four key infrastructures supporting population level genomic projects in the UK Life Science Industrial Strategy. Key unique </w:t>
+              <w:t xml:space="preserve">The NIHR BioResource is a recallable resource of over 200,000 volunteers from the general population, and patients with rare and common diseases. Participants provide information about their health and lifestyle, together with biological samples, including DNA, and consent for access to their health records and for re-contact. The BioResource is one of four key infrastructures supporting population level genomic projects in the UK Life Science Industrial Strategy. Key unique </w:t>
             </w:r>
             <w:r>
               <w:rPr>
@@ -8737,23 +7820,7 @@
                 <w:rFonts w:ascii="Calibri" w:eastAsia="Times New Roman" w:hAnsi="Calibri" w:cs="Calibri"/>
                 <w:lang w:eastAsia="en-GB"/>
               </w:rPr>
-              <w:t xml:space="preserve"> of the NIHR </w:t>
-            </w:r>
-            <w:proofErr w:type="spellStart"/>
-            <w:r>
-              <w:rPr>
-                <w:rFonts w:ascii="Calibri" w:eastAsia="Times New Roman" w:hAnsi="Calibri" w:cs="Calibri"/>
-                <w:lang w:eastAsia="en-GB"/>
-              </w:rPr>
-              <w:t>BioResource</w:t>
-            </w:r>
-            <w:proofErr w:type="spellEnd"/>
-            <w:r>
-              <w:rPr>
-                <w:rFonts w:ascii="Calibri" w:eastAsia="Times New Roman" w:hAnsi="Calibri" w:cs="Calibri"/>
-                <w:lang w:eastAsia="en-GB"/>
-              </w:rPr>
-              <w:t xml:space="preserve"> are its focus on recall of participants for experimental medicine studies by genotype and/or phenotype, and the inclusion of both healthy volunteers and patients with common and rare diseases. Participants represented in UK LLC are respondents to an online recall study, the Covid-19 Psychiatry and Neurological Genetics (COPING) study</w:t>
+              <w:t xml:space="preserve"> of the NIHR BioResource are its focus on recall of participants for experimental medicine studies by genotype and/or phenotype, and the inclusion of both healthy volunteers and patients with common and rare diseases. Participants represented in UK LLC are respondents to an online recall study, the Covid-19 Psychiatry and Neurological Genetics (COPING) study</w:t>
             </w:r>
             <w:r>
               <w:rPr>
@@ -8872,43 +7939,7 @@
                 <w:color w:val="030F1C"/>
                 <w:lang w:eastAsia="en-GB"/>
               </w:rPr>
-              <w:t xml:space="preserve">We thank NIHR </w:t>
-            </w:r>
-            <w:proofErr w:type="spellStart"/>
-            <w:r>
-              <w:rPr>
-                <w:rFonts w:eastAsia="Times New Roman" w:cstheme="minorHAnsi"/>
-                <w:color w:val="030F1C"/>
-                <w:lang w:eastAsia="en-GB"/>
-              </w:rPr>
-              <w:t>BioResource</w:t>
-            </w:r>
-            <w:proofErr w:type="spellEnd"/>
-            <w:r>
-              <w:rPr>
-                <w:rFonts w:eastAsia="Times New Roman" w:cstheme="minorHAnsi"/>
-                <w:color w:val="030F1C"/>
-                <w:lang w:eastAsia="en-GB"/>
-              </w:rPr>
-              <w:t xml:space="preserve"> volunteers for their participation, and gratefully acknowledge NIHR </w:t>
-            </w:r>
-            <w:proofErr w:type="spellStart"/>
-            <w:r>
-              <w:rPr>
-                <w:rFonts w:eastAsia="Times New Roman" w:cstheme="minorHAnsi"/>
-                <w:color w:val="030F1C"/>
-                <w:lang w:eastAsia="en-GB"/>
-              </w:rPr>
-              <w:t>BioResource</w:t>
-            </w:r>
-            <w:proofErr w:type="spellEnd"/>
-            <w:r>
-              <w:rPr>
-                <w:rFonts w:eastAsia="Times New Roman" w:cstheme="minorHAnsi"/>
-                <w:color w:val="030F1C"/>
-                <w:lang w:eastAsia="en-GB"/>
-              </w:rPr>
-              <w:t xml:space="preserve"> centres, NHS Trusts and staff for their contribution. We thank the National Institute for Health and Care Research, NHS Blood and Transplant, and Health Data Research UK as part of the Digital Innovation Hub Programme. The views expressed are those of the author(s) and not necessarily those of the NHS, the NIHR or the Department of Health and Social Care.</w:t>
+              <w:t>We thank NIHR BioResource volunteers for their participation, and gratefully acknowledge NIHR BioResource centres, NHS Trusts and staff for their contribution. We thank the National Institute for Health and Care Research, NHS Blood and Transplant, and Health Data Research UK as part of the Digital Innovation Hub Programme. The views expressed are those of the author(s) and not necessarily those of the NHS, the NIHR or the Department of Health and Social Care.</w:t>
             </w:r>
           </w:p>
         </w:tc>
@@ -9387,83 +8418,15 @@
                 <w:szCs w:val="20"/>
                 <w:lang w:eastAsia="en-GB"/>
               </w:rPr>
-              <w:t xml:space="preserve">Kuh et al. Cohort profile: updating the cohort profile for the MRC National Survey of Health and Development: a new clinic-based data collection for ageing research. Int J </w:t>
-            </w:r>
-            <w:proofErr w:type="spellStart"/>
-            <w:r>
-              <w:rPr>
-                <w:rFonts w:eastAsia="Times New Roman"/>
-                <w:sz w:val="20"/>
-                <w:szCs w:val="20"/>
-                <w:lang w:eastAsia="en-GB"/>
-              </w:rPr>
-              <w:t>Epidemiol</w:t>
-            </w:r>
-            <w:proofErr w:type="spellEnd"/>
-            <w:r>
-              <w:rPr>
-                <w:rFonts w:eastAsia="Times New Roman"/>
-                <w:sz w:val="20"/>
-                <w:szCs w:val="20"/>
-                <w:lang w:eastAsia="en-GB"/>
-              </w:rPr>
-              <w:t>. 2011 Feb;40(1</w:t>
-            </w:r>
-            <w:proofErr w:type="gramStart"/>
-            <w:r>
-              <w:rPr>
-                <w:rFonts w:eastAsia="Times New Roman"/>
-                <w:sz w:val="20"/>
-                <w:szCs w:val="20"/>
-                <w:lang w:eastAsia="en-GB"/>
-              </w:rPr>
-              <w:t>):e</w:t>
-            </w:r>
-            <w:proofErr w:type="gramEnd"/>
-            <w:r>
-              <w:rPr>
-                <w:rFonts w:eastAsia="Times New Roman"/>
-                <w:sz w:val="20"/>
-                <w:szCs w:val="20"/>
-                <w:lang w:eastAsia="en-GB"/>
-              </w:rPr>
-              <w:t xml:space="preserve">1-9. </w:t>
-            </w:r>
-            <w:proofErr w:type="spellStart"/>
+              <w:t xml:space="preserve">Kuh et al. Cohort profile: updating the cohort profile for the MRC National Survey of Health and Development: a new clinic-based data collection for ageing research. Int J Epidemiol. 2011 Feb;40(1):e1-9. </w:t>
+            </w:r>
             <w:r>
               <w:rPr>
                 <w:rStyle w:val="Hyperlink"/>
                 <w:sz w:val="20"/>
                 <w:szCs w:val="20"/>
               </w:rPr>
-              <w:t>doi</w:t>
-            </w:r>
-            <w:proofErr w:type="spellEnd"/>
-            <w:r>
-              <w:rPr>
-                <w:rStyle w:val="Hyperlink"/>
-                <w:sz w:val="20"/>
-                <w:szCs w:val="20"/>
-              </w:rPr>
-              <w:t>: 10.1093/</w:t>
-            </w:r>
-            <w:proofErr w:type="spellStart"/>
-            <w:r>
-              <w:rPr>
-                <w:rStyle w:val="Hyperlink"/>
-                <w:sz w:val="20"/>
-                <w:szCs w:val="20"/>
-              </w:rPr>
-              <w:t>ije</w:t>
-            </w:r>
-            <w:proofErr w:type="spellEnd"/>
-            <w:r>
-              <w:rPr>
-                <w:rStyle w:val="Hyperlink"/>
-                <w:sz w:val="20"/>
-                <w:szCs w:val="20"/>
-              </w:rPr>
-              <w:t>/dyq231</w:t>
+              <w:t>doi: 10.1093/ije/dyq231</w:t>
             </w:r>
             <w:r>
               <w:rPr>
@@ -9956,47 +8919,19 @@
               </w:rPr>
               <w:t xml:space="preserve">Jones S et al. Cohort Profile Update: Southall and Brent Revisited (SABRE) study: a UK population-based comparison of cardiovascular disease and diabetes in people of European, South Asian and African Caribbean heritage. Int J Epidemiol. 2020 Oct 1;49(5):1441-1442e. </w:t>
             </w:r>
-            <w:proofErr w:type="spellStart"/>
             <w:r>
               <w:rPr>
                 <w:rStyle w:val="Hyperlink"/>
                 <w:sz w:val="20"/>
                 <w:szCs w:val="20"/>
               </w:rPr>
-              <w:t>doi</w:t>
-            </w:r>
-            <w:proofErr w:type="spellEnd"/>
-            <w:r>
-              <w:rPr>
-                <w:rStyle w:val="Hyperlink"/>
+              <w:t>doi: 10.1093/ije/dyaa135</w:t>
+            </w:r>
+            <w:r>
+              <w:rPr>
+                <w:rFonts w:ascii="Calibri" w:eastAsia="Times New Roman" w:hAnsi="Calibri" w:cs="Calibri"/>
                 <w:sz w:val="20"/>
                 <w:szCs w:val="20"/>
-              </w:rPr>
-              <w:t>: 10.1093/</w:t>
-            </w:r>
-            <w:proofErr w:type="spellStart"/>
-            <w:r>
-              <w:rPr>
-                <w:rStyle w:val="Hyperlink"/>
-                <w:sz w:val="20"/>
-                <w:szCs w:val="20"/>
-              </w:rPr>
-              <w:t>ije</w:t>
-            </w:r>
-            <w:proofErr w:type="spellEnd"/>
-            <w:r>
-              <w:rPr>
-                <w:rStyle w:val="Hyperlink"/>
-                <w:sz w:val="20"/>
-                <w:szCs w:val="20"/>
-              </w:rPr>
-              <w:t>/dyaa135</w:t>
-            </w:r>
-            <w:r>
-              <w:rPr>
-                <w:rFonts w:ascii="Calibri" w:eastAsia="Times New Roman" w:hAnsi="Calibri" w:cs="Calibri"/>
-                <w:sz w:val="20"/>
-                <w:szCs w:val="20"/>
                 <w:lang w:val="en-US" w:eastAsia="en-GB"/>
               </w:rPr>
               <w:t>.</w:t>
@@ -10059,23 +8994,7 @@
                 <w:rFonts w:ascii="Calibri" w:eastAsia="Times New Roman" w:hAnsi="Calibri" w:cs="Calibri"/>
                 <w:lang w:val="en-US" w:eastAsia="en-GB"/>
               </w:rPr>
-              <w:t xml:space="preserve">The study was funded at baseline by the Medical Research Council, Diabetes UK, and the British Heart Foundation, and at follow-up by the </w:t>
-            </w:r>
-            <w:proofErr w:type="spellStart"/>
-            <w:r>
-              <w:rPr>
-                <w:rFonts w:ascii="Calibri" w:eastAsia="Times New Roman" w:hAnsi="Calibri" w:cs="Calibri"/>
-                <w:lang w:val="en-US" w:eastAsia="en-GB"/>
-              </w:rPr>
-              <w:t>Wellcome</w:t>
-            </w:r>
-            <w:proofErr w:type="spellEnd"/>
-            <w:r>
-              <w:rPr>
-                <w:rFonts w:ascii="Calibri" w:eastAsia="Times New Roman" w:hAnsi="Calibri" w:cs="Calibri"/>
-                <w:lang w:val="en-US" w:eastAsia="en-GB"/>
-              </w:rPr>
-              <w:t xml:space="preserve"> Trust</w:t>
+              <w:t>The study was funded at baseline by the Medical Research Council, Diabetes UK, and the British Heart Foundation, and at follow-up by the Wellcome Trust</w:t>
             </w:r>
             <w:r>
               <w:rPr>
@@ -10121,23 +9040,7 @@
                 <w:rFonts w:ascii="Calibri" w:eastAsia="Times New Roman" w:hAnsi="Calibri" w:cs="Calibri"/>
                 <w:lang w:val="en-US" w:eastAsia="en-GB"/>
               </w:rPr>
-              <w:t xml:space="preserve">We are extremely grateful to all the people who took part in the study, and past and present members of the SABRE team who helped to collect and </w:t>
-            </w:r>
-            <w:proofErr w:type="spellStart"/>
-            <w:r>
-              <w:rPr>
-                <w:rFonts w:ascii="Calibri" w:eastAsia="Times New Roman" w:hAnsi="Calibri" w:cs="Calibri"/>
-                <w:lang w:val="en-US" w:eastAsia="en-GB"/>
-              </w:rPr>
-              <w:t>analyse</w:t>
-            </w:r>
-            <w:proofErr w:type="spellEnd"/>
-            <w:r>
-              <w:rPr>
-                <w:rFonts w:ascii="Calibri" w:eastAsia="Times New Roman" w:hAnsi="Calibri" w:cs="Calibri"/>
-                <w:lang w:val="en-US" w:eastAsia="en-GB"/>
-              </w:rPr>
-              <w:t xml:space="preserve"> the data.</w:t>
+              <w:t>We are extremely grateful to all the people who took part in the study, and past and present members of the SABRE team who helped to collect and analyse the data.</w:t>
             </w:r>
           </w:p>
         </w:tc>
@@ -10520,67 +9423,7 @@
                 <w:sz w:val="20"/>
                 <w:szCs w:val="20"/>
               </w:rPr>
-              <w:t xml:space="preserve">Lockhart, C., Ahmadzadeh, Y., Breen, G., Bright, J., Bristow, S., Boyd, A., Downs, J., </w:t>
-            </w:r>
-            <w:proofErr w:type="spellStart"/>
-            <w:r>
-              <w:rPr>
-                <w:rFonts w:ascii="Calibri" w:hAnsi="Calibri" w:cs="Calibri"/>
-                <w:color w:val="000000"/>
-                <w:sz w:val="20"/>
-                <w:szCs w:val="20"/>
-              </w:rPr>
-              <w:t>Hotopf</w:t>
-            </w:r>
-            <w:proofErr w:type="spellEnd"/>
-            <w:r>
-              <w:rPr>
-                <w:rFonts w:ascii="Calibri" w:hAnsi="Calibri" w:cs="Calibri"/>
-                <w:color w:val="000000"/>
-                <w:sz w:val="20"/>
-                <w:szCs w:val="20"/>
-              </w:rPr>
-              <w:t xml:space="preserve">, M., Palaiologou, E., </w:t>
-            </w:r>
-            <w:proofErr w:type="spellStart"/>
-            <w:r>
-              <w:rPr>
-                <w:rFonts w:ascii="Calibri" w:hAnsi="Calibri" w:cs="Calibri"/>
-                <w:color w:val="000000"/>
-                <w:sz w:val="20"/>
-                <w:szCs w:val="20"/>
-              </w:rPr>
-              <w:t>Rimfeld</w:t>
-            </w:r>
-            <w:proofErr w:type="spellEnd"/>
-            <w:r>
-              <w:rPr>
-                <w:rFonts w:ascii="Calibri" w:hAnsi="Calibri" w:cs="Calibri"/>
-                <w:color w:val="000000"/>
-                <w:sz w:val="20"/>
-                <w:szCs w:val="20"/>
-              </w:rPr>
-              <w:t xml:space="preserve">, K., Maxwell, J., </w:t>
-            </w:r>
-            <w:proofErr w:type="spellStart"/>
-            <w:r>
-              <w:rPr>
-                <w:rFonts w:ascii="Calibri" w:hAnsi="Calibri" w:cs="Calibri"/>
-                <w:color w:val="000000"/>
-                <w:sz w:val="20"/>
-                <w:szCs w:val="20"/>
-              </w:rPr>
-              <w:t>Malanchini</w:t>
-            </w:r>
-            <w:proofErr w:type="spellEnd"/>
-            <w:r>
-              <w:rPr>
-                <w:rFonts w:ascii="Calibri" w:hAnsi="Calibri" w:cs="Calibri"/>
-                <w:color w:val="000000"/>
-                <w:sz w:val="20"/>
-                <w:szCs w:val="20"/>
-              </w:rPr>
-              <w:t xml:space="preserve">, M., McAdams, T. A., Plomin, R., &amp; </w:t>
+              <w:t xml:space="preserve">Lockhart, C., Ahmadzadeh, Y., Breen, G., Bright, J., Bristow, S., Boyd, A., Downs, J., Hotopf, M., Palaiologou, E., Rimfeld, K., Maxwell, J., Malanchini, M., McAdams, T. A., Plomin, R., &amp; </w:t>
             </w:r>
             <w:r>
               <w:rPr>
@@ -10866,23 +9709,7 @@
                 <w:rFonts w:ascii="Calibri" w:eastAsia="Times New Roman" w:hAnsi="Calibri" w:cs="Calibri"/>
                 <w:lang w:val="en-US" w:eastAsia="en-GB"/>
               </w:rPr>
-              <w:t xml:space="preserve">We are very grateful to the TEDS twins and their families for </w:t>
-            </w:r>
-            <w:proofErr w:type="gramStart"/>
-            <w:r>
-              <w:rPr>
-                <w:rFonts w:ascii="Calibri" w:eastAsia="Times New Roman" w:hAnsi="Calibri" w:cs="Calibri"/>
-                <w:lang w:val="en-US" w:eastAsia="en-GB"/>
-              </w:rPr>
-              <w:t>all of</w:t>
-            </w:r>
-            <w:proofErr w:type="gramEnd"/>
-            <w:r>
-              <w:rPr>
-                <w:rFonts w:ascii="Calibri" w:eastAsia="Times New Roman" w:hAnsi="Calibri" w:cs="Calibri"/>
-                <w:lang w:val="en-US" w:eastAsia="en-GB"/>
-              </w:rPr>
-              <w:t xml:space="preserve"> their time and effort given to our research over the years.</w:t>
+              <w:t>We are very grateful to the TEDS twins and their families for all of their time and effort given to our research over the years.</w:t>
             </w:r>
           </w:p>
           <w:p>
@@ -10910,23 +9737,7 @@
                 <w:rFonts w:ascii="Calibri" w:eastAsia="Times New Roman" w:hAnsi="Calibri" w:cs="Calibri"/>
                 <w:lang w:val="en-US" w:eastAsia="en-GB"/>
               </w:rPr>
-              <w:t xml:space="preserve">TEDS has been funded by the UK Medical Research Council (MRC) with 6 consecutive </w:t>
-            </w:r>
-            <w:proofErr w:type="spellStart"/>
-            <w:r>
-              <w:rPr>
-                <w:rFonts w:ascii="Calibri" w:eastAsia="Times New Roman" w:hAnsi="Calibri" w:cs="Calibri"/>
-                <w:lang w:val="en-US" w:eastAsia="en-GB"/>
-              </w:rPr>
-              <w:t>programme</w:t>
-            </w:r>
-            <w:proofErr w:type="spellEnd"/>
-            <w:r>
-              <w:rPr>
-                <w:rFonts w:ascii="Calibri" w:eastAsia="Times New Roman" w:hAnsi="Calibri" w:cs="Calibri"/>
-                <w:lang w:val="en-US" w:eastAsia="en-GB"/>
-              </w:rPr>
-              <w:t xml:space="preserve"> grants, the most recent being awarded to T.C. Eley (current grant ref: </w:t>
+              <w:t xml:space="preserve">TEDS has been funded by the UK Medical Research Council (MRC) with 6 consecutive programme grants, the most recent being awarded to T.C. Eley (current grant ref: </w:t>
             </w:r>
             <w:r>
               <w:rPr>
@@ -11173,23 +9984,7 @@
                 <w:rFonts w:ascii="Calibri" w:eastAsia="Times New Roman" w:hAnsi="Calibri" w:cs="Calibri"/>
                 <w:lang w:eastAsia="en-GB"/>
               </w:rPr>
-              <w:t>The Joint South London and Maudsley and the Institute of Psychiatry Research Ethics Committee approved phases 5-18 of the E-Risk study (1997/122</w:t>
-            </w:r>
-            <w:proofErr w:type="gramStart"/>
-            <w:r>
-              <w:rPr>
-                <w:rFonts w:ascii="Calibri" w:eastAsia="Times New Roman" w:hAnsi="Calibri" w:cs="Calibri"/>
-                <w:lang w:eastAsia="en-GB"/>
-              </w:rPr>
-              <w:t>)</w:t>
-            </w:r>
-            <w:proofErr w:type="gramEnd"/>
-            <w:r>
-              <w:rPr>
-                <w:rFonts w:ascii="Calibri" w:eastAsia="Times New Roman" w:hAnsi="Calibri" w:cs="Calibri"/>
-                <w:lang w:eastAsia="en-GB"/>
-              </w:rPr>
-              <w:t xml:space="preserve"> and King’s College London Ethics Committee approved phase 30 (HR/DP-23/24-39753).</w:t>
+              <w:t>The Joint South London and Maudsley and the Institute of Psychiatry Research Ethics Committee approved phases 5-18 of the E-Risk study (1997/122) and King’s College London Ethics Committee approved phase 30 (HR/DP-23/24-39753).</w:t>
             </w:r>
           </w:p>
         </w:tc>
@@ -11555,39 +10350,7 @@
                 <w:sz w:val="20"/>
                 <w:szCs w:val="20"/>
               </w:rPr>
-              <w:t xml:space="preserve">Di </w:t>
-            </w:r>
-            <w:proofErr w:type="spellStart"/>
-            <w:r>
-              <w:rPr>
-                <w:sz w:val="20"/>
-                <w:szCs w:val="20"/>
-              </w:rPr>
-              <w:t>Angelantonio</w:t>
-            </w:r>
-            <w:proofErr w:type="spellEnd"/>
-            <w:r>
-              <w:rPr>
-                <w:sz w:val="20"/>
-                <w:szCs w:val="20"/>
-              </w:rPr>
-              <w:t xml:space="preserve"> E, Thompson SG, </w:t>
-            </w:r>
-            <w:proofErr w:type="spellStart"/>
-            <w:r>
-              <w:rPr>
-                <w:sz w:val="20"/>
-                <w:szCs w:val="20"/>
-              </w:rPr>
-              <w:t>Kaptoge</w:t>
-            </w:r>
-            <w:proofErr w:type="spellEnd"/>
-            <w:r>
-              <w:rPr>
-                <w:sz w:val="20"/>
-                <w:szCs w:val="20"/>
-              </w:rPr>
-              <w:t xml:space="preserve"> SK, Moore C, Walker M, Armitage J, Ouwehand WH, Roberts DJ, Danesh J, INTERVAL Trial Group. Efficiency and safety of varying the frequency of whole blood donation (INTERVAL): a randomised trial of 45 000 donors. Lancet. 2017 Nov 25;390(10110):2360-2371.</w:t>
+              <w:t>Di Angelantonio E, Thompson SG, Kaptoge SK, Moore C, Walker M, Armitage J, Ouwehand WH, Roberts DJ, Danesh J, INTERVAL Trial Group. Efficiency and safety of varying the frequency of whole blood donation (INTERVAL): a randomised trial of 45 000 donors. Lancet. 2017 Nov 25;390(10110):2360-2371.</w:t>
             </w:r>
           </w:p>
           <w:p>
@@ -11611,87 +10374,7 @@
                 <w:sz w:val="20"/>
                 <w:szCs w:val="20"/>
               </w:rPr>
-              <w:t xml:space="preserve">Bell S, Sweeting M, Ramond A, Chung R, </w:t>
-            </w:r>
-            <w:proofErr w:type="spellStart"/>
-            <w:r>
-              <w:rPr>
-                <w:sz w:val="20"/>
-                <w:szCs w:val="20"/>
-              </w:rPr>
-              <w:t>Kaptoge</w:t>
-            </w:r>
-            <w:proofErr w:type="spellEnd"/>
-            <w:r>
-              <w:rPr>
-                <w:sz w:val="20"/>
-                <w:szCs w:val="20"/>
-              </w:rPr>
-              <w:t xml:space="preserve"> S, Walker M, Bolton T, Sambrook J, Moore C, McMahon A, Fahle S, Cullen D, </w:t>
-            </w:r>
-            <w:proofErr w:type="spellStart"/>
-            <w:r>
-              <w:rPr>
-                <w:sz w:val="20"/>
-                <w:szCs w:val="20"/>
-              </w:rPr>
-              <w:t>Mehenny</w:t>
-            </w:r>
-            <w:proofErr w:type="spellEnd"/>
-            <w:r>
-              <w:rPr>
-                <w:sz w:val="20"/>
-                <w:szCs w:val="20"/>
-              </w:rPr>
-              <w:t xml:space="preserve"> S, Wood AM, Armitage J, Ouwehand WO, </w:t>
-            </w:r>
-            <w:proofErr w:type="spellStart"/>
-            <w:r>
-              <w:rPr>
-                <w:sz w:val="20"/>
-                <w:szCs w:val="20"/>
-              </w:rPr>
-              <w:t>Miflin</w:t>
-            </w:r>
-            <w:proofErr w:type="spellEnd"/>
-            <w:r>
-              <w:rPr>
-                <w:sz w:val="20"/>
-                <w:szCs w:val="20"/>
-              </w:rPr>
-              <w:t xml:space="preserve"> G, Roberts DJ, Danesh J, Di </w:t>
-            </w:r>
-            <w:proofErr w:type="spellStart"/>
-            <w:r>
-              <w:rPr>
-                <w:sz w:val="20"/>
-                <w:szCs w:val="20"/>
-              </w:rPr>
-              <w:t>Angelantonio</w:t>
-            </w:r>
-            <w:proofErr w:type="spellEnd"/>
-            <w:r>
-              <w:rPr>
-                <w:sz w:val="20"/>
-                <w:szCs w:val="20"/>
-              </w:rPr>
-              <w:t xml:space="preserve"> E, COMPARE Study Group. Comparison of four methods to measure haemoglobin concentrations in whole blood donors (COMPARE): A diagnostic accuracy study. </w:t>
-            </w:r>
-            <w:proofErr w:type="spellStart"/>
-            <w:r>
-              <w:rPr>
-                <w:sz w:val="20"/>
-                <w:szCs w:val="20"/>
-              </w:rPr>
-              <w:t>Transfus</w:t>
-            </w:r>
-            <w:proofErr w:type="spellEnd"/>
-            <w:r>
-              <w:rPr>
-                <w:sz w:val="20"/>
-                <w:szCs w:val="20"/>
-              </w:rPr>
-              <w:t xml:space="preserve"> Med. 2020 Dec 20.</w:t>
+              <w:t>Bell S, Sweeting M, Ramond A, Chung R, Kaptoge S, Walker M, Bolton T, Sambrook J, Moore C, McMahon A, Fahle S, Cullen D, Mehenny S, Wood AM, Armitage J, Ouwehand WO, Miflin G, Roberts DJ, Danesh J, Di Angelantonio E, COMPARE Study Group. Comparison of four methods to measure haemoglobin concentrations in whole blood donors (COMPARE): A diagnostic accuracy study. Transfus Med. 2020 Dec 20.</w:t>
             </w:r>
           </w:p>
           <w:p>
@@ -11714,87 +10397,7 @@
                 <w:sz w:val="20"/>
                 <w:szCs w:val="20"/>
               </w:rPr>
-              <w:t xml:space="preserve">McMahon A, </w:t>
-            </w:r>
-            <w:proofErr w:type="spellStart"/>
-            <w:r>
-              <w:rPr>
-                <w:sz w:val="20"/>
-                <w:szCs w:val="20"/>
-              </w:rPr>
-              <w:t>Kaptoge</w:t>
-            </w:r>
-            <w:proofErr w:type="spellEnd"/>
-            <w:r>
-              <w:rPr>
-                <w:sz w:val="20"/>
-                <w:szCs w:val="20"/>
-              </w:rPr>
-              <w:t xml:space="preserve"> S, Walker M, </w:t>
-            </w:r>
-            <w:proofErr w:type="spellStart"/>
-            <w:r>
-              <w:rPr>
-                <w:sz w:val="20"/>
-                <w:szCs w:val="20"/>
-              </w:rPr>
-              <w:t>Mehenny</w:t>
-            </w:r>
-            <w:proofErr w:type="spellEnd"/>
-            <w:r>
-              <w:rPr>
-                <w:sz w:val="20"/>
-                <w:szCs w:val="20"/>
-              </w:rPr>
-              <w:t xml:space="preserve"> S, Gilchrist PT, Sambrook J, Akhtar N, Sweeting M, Wood AM, Stirrups K, Chung R, Fahle S, Johnson E, Cullen D, Godfrey R, Duthie S, Allen L, Harvey P, Berkson M, Allen E, Watkins NA, Bradley JR, Kingston N, </w:t>
-            </w:r>
-            <w:proofErr w:type="spellStart"/>
-            <w:r>
-              <w:rPr>
-                <w:sz w:val="20"/>
-                <w:szCs w:val="20"/>
-              </w:rPr>
-              <w:t>Miflin</w:t>
-            </w:r>
-            <w:proofErr w:type="spellEnd"/>
-            <w:r>
-              <w:rPr>
-                <w:sz w:val="20"/>
-                <w:szCs w:val="20"/>
-              </w:rPr>
-              <w:t xml:space="preserve"> G, Armitage J, Roberts DJ, Danesh J, Di </w:t>
-            </w:r>
-            <w:proofErr w:type="spellStart"/>
-            <w:r>
-              <w:rPr>
-                <w:sz w:val="20"/>
-                <w:szCs w:val="20"/>
-              </w:rPr>
-              <w:t>Angelantonio</w:t>
-            </w:r>
-            <w:proofErr w:type="spellEnd"/>
-            <w:r>
-              <w:rPr>
-                <w:sz w:val="20"/>
-                <w:szCs w:val="20"/>
-              </w:rPr>
-              <w:t xml:space="preserve"> E. Evaluation of interventions to prevent vasovagal reactions among whole blood donors: rationale and design of a large cluster randomised trial. Trials. 2023 Aug 10;24(1):512. </w:t>
-            </w:r>
-            <w:proofErr w:type="spellStart"/>
-            <w:r>
-              <w:rPr>
-                <w:sz w:val="20"/>
-                <w:szCs w:val="20"/>
-              </w:rPr>
-              <w:t>doi</w:t>
-            </w:r>
-            <w:proofErr w:type="spellEnd"/>
-            <w:r>
-              <w:rPr>
-                <w:sz w:val="20"/>
-                <w:szCs w:val="20"/>
-              </w:rPr>
-              <w:t>: 10.1186/s13063-023-07473-z.</w:t>
+              <w:t>McMahon A, Kaptoge S, Walker M, Mehenny S, Gilchrist PT, Sambrook J, Akhtar N, Sweeting M, Wood AM, Stirrups K, Chung R, Fahle S, Johnson E, Cullen D, Godfrey R, Duthie S, Allen L, Harvey P, Berkson M, Allen E, Watkins NA, Bradley JR, Kingston N, Miflin G, Armitage J, Roberts DJ, Danesh J, Di Angelantonio E. Evaluation of interventions to prevent vasovagal reactions among whole blood donors: rationale and design of a large cluster randomised trial. Trials. 2023 Aug 10;24(1):512. doi: 10.1186/s13063-023-07473-z.</w:t>
             </w:r>
           </w:p>
           <w:p>
@@ -11889,15 +10492,7 @@
               <w:t> </w:t>
             </w:r>
             <w:r>
-              <w:t xml:space="preserve">blood donor centre staff and blood donors for their participation. The academic coordinating centre at the Department of Public Health and Primary Care for INTERVAL, COMPARE, STRIDES </w:t>
-            </w:r>
-            <w:proofErr w:type="spellStart"/>
-            <w:r>
-              <w:t>BioResource</w:t>
-            </w:r>
-            <w:proofErr w:type="spellEnd"/>
-            <w:r>
-              <w:t xml:space="preserve"> and TRACK-COVID was supported by core funding from the: NIHR BTRU in Donor Health and Genomics (NIHR BTRU-2014-10024), NIHR BTRU in Donor Health and Behaviour (</w:t>
+              <w:t>blood donor centre staff and blood donors for their participation. The academic coordinating centre at the Department of Public Health and Primary Care for INTERVAL, COMPARE, STRIDES BioResource and TRACK-COVID was supported by core funding from the: NIHR BTRU in Donor Health and Genomics (NIHR BTRU-2014-10024), NIHR BTRU in Donor Health and Behaviour (</w:t>
             </w:r>
             <w:r>
               <w:rPr>
@@ -11924,23 +10519,7 @@
           </w:p>
           <w:p>
             <w:r>
-              <w:t xml:space="preserve">We thank NIHR </w:t>
-            </w:r>
-            <w:proofErr w:type="spellStart"/>
-            <w:r>
-              <w:t>BioResource</w:t>
-            </w:r>
-            <w:proofErr w:type="spellEnd"/>
-            <w:r>
-              <w:t xml:space="preserve"> volunteers for their participation, and gratefully acknowledge NIHR </w:t>
-            </w:r>
-            <w:proofErr w:type="spellStart"/>
-            <w:r>
-              <w:t>BioResource</w:t>
-            </w:r>
-            <w:proofErr w:type="spellEnd"/>
-            <w:r>
-              <w:t xml:space="preserve"> centres, NHS Trusts and staff for their contribution. We thank the NIHR, NHS Blood and Transplant (NHSBT) and Health Data Research (HDR) UK as part of the Digital Innovation Hub Programme. </w:t>
+              <w:t xml:space="preserve">We thank NIHR BioResource volunteers for their participation, and gratefully acknowledge NIHR BioResource centres, NHS Trusts and staff for their contribution. We thank the NIHR, NHS Blood and Transplant (NHSBT) and Health Data Research (HDR) UK as part of the Digital Innovation Hub Programme. </w:t>
             </w:r>
             <w:r>
               <w:rPr>
@@ -11964,15 +10543,7 @@
               </w:r>
             </w:hyperlink>
             <w:r>
-              <w:t xml:space="preserve">). Funding was provided by NHSBT and the NIHR BTRU in Donor Health and Genomics (NIHR BTRU-2014-10024). DNA extraction and genotyping were co-funded by the NIHR BTRU and the NIHR </w:t>
-            </w:r>
-            <w:proofErr w:type="spellStart"/>
-            <w:r>
-              <w:t>BioResource</w:t>
-            </w:r>
-            <w:proofErr w:type="spellEnd"/>
-            <w:r>
-              <w:t xml:space="preserve"> (</w:t>
+              <w:t>). Funding was provided by NHSBT and the NIHR BTRU in Donor Health and Genomics (NIHR BTRU-2014-10024). DNA extraction and genotyping were co-funded by the NIHR BTRU and the NIHR BioResource (</w:t>
             </w:r>
             <w:hyperlink r:id="rId55" w:history="1">
               <w:r>
@@ -11996,15 +10567,7 @@
               <w:t>A complete list of the investigators and contributors to the COMPARE study is provided in reference [**]. </w:t>
             </w:r>
             <w:r>
-              <w:t xml:space="preserve">Participants in the STRIDES </w:t>
-            </w:r>
-            <w:proofErr w:type="spellStart"/>
-            <w:r>
-              <w:t>BioResource</w:t>
-            </w:r>
-            <w:proofErr w:type="spellEnd"/>
-            <w:r>
-              <w:t xml:space="preserve"> study were recruited with the active collaboration of NHSBT (</w:t>
+              <w:t>Participants in the STRIDES BioResource study were recruited with the active collaboration of NHSBT (</w:t>
             </w:r>
             <w:hyperlink r:id="rId56" w:history="1">
               <w:r>
@@ -12017,23 +10580,7 @@
               </w:r>
             </w:hyperlink>
             <w:r>
-              <w:t xml:space="preserve">). Funding was provided by NHSBT (17-01-GEN) and the NIHR BTRU in Donor Health and Genomics (NIHR BTRU-2014-10024). A complete list of the investigators and contributors to the STRIDES </w:t>
-            </w:r>
-            <w:proofErr w:type="spellStart"/>
-            <w:r>
-              <w:t>BioResource</w:t>
-            </w:r>
-            <w:proofErr w:type="spellEnd"/>
-            <w:r>
-              <w:t xml:space="preserve"> trial is provided in reference [***]. Participants in the INTERVAL randomised controlled trial were recruited with the active collaboration of NHSBT, which has supported field work and other elements of the trial. DNA extraction and genotyping were co-funded by the NIHR, the NIHR </w:t>
-            </w:r>
-            <w:proofErr w:type="spellStart"/>
-            <w:r>
-              <w:t>BioResource</w:t>
-            </w:r>
-            <w:proofErr w:type="spellEnd"/>
-            <w:r>
-              <w:t xml:space="preserve"> (</w:t>
+              <w:t>). Funding was provided by NHSBT (17-01-GEN) and the NIHR BTRU in Donor Health and Genomics (NIHR BTRU-2014-10024). A complete list of the investigators and contributors to the STRIDES BioResource trial is provided in reference [***]. Participants in the INTERVAL randomised controlled trial were recruited with the active collaboration of NHSBT, which has supported field work and other elements of the trial. DNA extraction and genotyping were co-funded by the NIHR, the NIHR BioResource (</w:t>
             </w:r>
             <w:hyperlink r:id="rId57" w:history="1">
               <w:r>
@@ -12119,21 +10666,7 @@
                 <w:rFonts w:ascii="Calibri" w:eastAsia="Calibri" w:hAnsi="Calibri" w:cs="Calibri"/>
               </w:rPr>
               <w:lastRenderedPageBreak/>
-              <w:t xml:space="preserve">which is funded by the UK Medical Research Council, Engineering and Physical Sciences Research Council, Economic and Social Research Council, Department of Health and Social Care (England), Chief Scientist Office of the Scottish Government Health and Social Care Directorates, Health and Social Care Research and Development Division (Welsh Government), Public Health Agency (Northern Ireland), British Heart Foundation and </w:t>
-            </w:r>
-            <w:proofErr w:type="spellStart"/>
-            <w:r>
-              <w:rPr>
-                <w:rFonts w:ascii="Calibri" w:eastAsia="Calibri" w:hAnsi="Calibri" w:cs="Calibri"/>
-              </w:rPr>
-              <w:t>Wellcome</w:t>
-            </w:r>
-            <w:proofErr w:type="spellEnd"/>
-            <w:r>
-              <w:rPr>
-                <w:rFonts w:ascii="Calibri" w:eastAsia="Calibri" w:hAnsi="Calibri" w:cs="Calibri"/>
-              </w:rPr>
-              <w:t>.</w:t>
+              <w:t>which is funded by the UK Medical Research Council, Engineering and Physical Sciences Research Council, Economic and Social Research Council, Department of Health and Social Care (England), Chief Scientist Office of the Scottish Government Health and Social Care Directorates, Health and Social Care Research and Development Division (Welsh Government), Public Health Agency (Northern Ireland), British Heart Foundation and Wellcome.</w:t>
             </w:r>
           </w:p>
           <w:p>
@@ -12148,105 +10681,17 @@
           </w:p>
           <w:p>
             <w:r>
-              <w:t xml:space="preserve">**Bell S, Sweeting M, Ramond A, Chung R, </w:t>
-            </w:r>
-            <w:proofErr w:type="spellStart"/>
-            <w:r>
-              <w:t>Kaptoge</w:t>
-            </w:r>
-            <w:proofErr w:type="spellEnd"/>
-            <w:r>
-              <w:t xml:space="preserve"> S, Walker M, Bolton T, Sambrook J, Moore C, McMahon A, Fahle S, Cullen D, </w:t>
-            </w:r>
-            <w:proofErr w:type="spellStart"/>
-            <w:r>
-              <w:t>Mehenny</w:t>
-            </w:r>
-            <w:proofErr w:type="spellEnd"/>
-            <w:r>
-              <w:t xml:space="preserve"> S, Wood AM, Armitage J, Ouwehand WO, </w:t>
-            </w:r>
-            <w:proofErr w:type="spellStart"/>
-            <w:r>
-              <w:t>Miflin</w:t>
-            </w:r>
-            <w:proofErr w:type="spellEnd"/>
-            <w:r>
-              <w:t xml:space="preserve"> G, Roberts DJ, Danesh J, Di </w:t>
-            </w:r>
-            <w:proofErr w:type="spellStart"/>
-            <w:r>
-              <w:t>Angelantonio</w:t>
-            </w:r>
-            <w:proofErr w:type="spellEnd"/>
-            <w:r>
-              <w:t xml:space="preserve"> E, COMPARE Study Group. Comparison of four methods to measure haemoglobin concentrations in whole blood donors (COMPARE): A diagnostic accuracy study. </w:t>
-            </w:r>
-            <w:proofErr w:type="spellStart"/>
-            <w:r>
-              <w:t>Transfus</w:t>
-            </w:r>
-            <w:proofErr w:type="spellEnd"/>
-            <w:r>
-              <w:t xml:space="preserve"> Med. 2021 Apr;31(2):94-103.</w:t>
-            </w:r>
-          </w:p>
-          <w:p>
-            <w:r>
-              <w:t xml:space="preserve">*** McMahon A, </w:t>
-            </w:r>
-            <w:proofErr w:type="spellStart"/>
-            <w:r>
-              <w:t>Kaptoge</w:t>
-            </w:r>
-            <w:proofErr w:type="spellEnd"/>
-            <w:r>
-              <w:t xml:space="preserve"> S, Walker M, </w:t>
-            </w:r>
-            <w:proofErr w:type="spellStart"/>
-            <w:r>
-              <w:t>Mehenny</w:t>
-            </w:r>
-            <w:proofErr w:type="spellEnd"/>
-            <w:r>
-              <w:t xml:space="preserve"> S, Gilchrist PT, Sambrook J, Akhtar N, Sweeting M, Wood AM, Stirrups K, Chung R, Fahle S, Johnson E, Cullen D, Godfrey R, Duthie S, Allen L, Harvey P, Berkson M, Allen E, Watkins NA, Bradley JR, Kingston N, </w:t>
-            </w:r>
-            <w:proofErr w:type="spellStart"/>
-            <w:r>
-              <w:t>Miflin</w:t>
-            </w:r>
-            <w:proofErr w:type="spellEnd"/>
-            <w:r>
-              <w:t xml:space="preserve"> G, Armitage J, Roberts DJ, Danesh J, Di </w:t>
-            </w:r>
-            <w:proofErr w:type="spellStart"/>
-            <w:r>
-              <w:t>Angelantonio</w:t>
-            </w:r>
-            <w:proofErr w:type="spellEnd"/>
-            <w:r>
-              <w:t xml:space="preserve"> E. Evaluation of interventions to prevent vasovagal reactions among whole blood donors: rationale and design of a large cluster randomised trial. Trials. 2023 Aug 10;24(1):512.</w:t>
-            </w:r>
-          </w:p>
-          <w:p>
-            <w:r>
-              <w:t xml:space="preserve">****Di </w:t>
-            </w:r>
-            <w:proofErr w:type="spellStart"/>
-            <w:r>
-              <w:t>Angelantonio</w:t>
-            </w:r>
-            <w:proofErr w:type="spellEnd"/>
-            <w:r>
-              <w:t xml:space="preserve"> E, Thompson SG, </w:t>
-            </w:r>
-            <w:proofErr w:type="spellStart"/>
-            <w:r>
-              <w:t>Kaptoge</w:t>
-            </w:r>
-            <w:proofErr w:type="spellEnd"/>
-            <w:r>
-              <w:t xml:space="preserve"> SK, Moore C, Walker M, Armitage J, Ouwehand WH, Roberts DJ, Danesh J, INTERVAL Trial Group. Efficiency and safety of varying the frequency of whole blood donation (INTERVAL): a randomised trial of 45 000 donors. Lancet.</w:t>
+              <w:t>**Bell S, Sweeting M, Ramond A, Chung R, Kaptoge S, Walker M, Bolton T, Sambrook J, Moore C, McMahon A, Fahle S, Cullen D, Mehenny S, Wood AM, Armitage J, Ouwehand WO, Miflin G, Roberts DJ, Danesh J, Di Angelantonio E, COMPARE Study Group. Comparison of four methods to measure haemoglobin concentrations in whole blood donors (COMPARE): A diagnostic accuracy study. Transfus Med. 2021 Apr;31(2):94-103.</w:t>
+            </w:r>
+          </w:p>
+          <w:p>
+            <w:r>
+              <w:t>*** McMahon A, Kaptoge S, Walker M, Mehenny S, Gilchrist PT, Sambrook J, Akhtar N, Sweeting M, Wood AM, Stirrups K, Chung R, Fahle S, Johnson E, Cullen D, Godfrey R, Duthie S, Allen L, Harvey P, Berkson M, Allen E, Watkins NA, Bradley JR, Kingston N, Miflin G, Armitage J, Roberts DJ, Danesh J, Di Angelantonio E. Evaluation of interventions to prevent vasovagal reactions among whole blood donors: rationale and design of a large cluster randomised trial. Trials. 2023 Aug 10;24(1):512.</w:t>
+            </w:r>
+          </w:p>
+          <w:p>
+            <w:r>
+              <w:t>****Di Angelantonio E, Thompson SG, Kaptoge SK, Moore C, Walker M, Armitage J, Ouwehand WH, Roberts DJ, Danesh J, INTERVAL Trial Group. Efficiency and safety of varying the frequency of whole blood donation (INTERVAL): a randomised trial of 45 000 donors. Lancet.</w:t>
             </w:r>
             <w:r>
               <w:rPr>
@@ -12446,7 +10891,6 @@
                 <w:lang w:val="en-US" w:eastAsia="en-GB"/>
               </w:rPr>
             </w:pPr>
-            <w:proofErr w:type="spellStart"/>
             <w:r>
               <w:rPr>
                 <w:rFonts w:ascii="Calibri" w:eastAsia="Times New Roman" w:hAnsi="Calibri" w:cs="Calibri"/>
@@ -12457,7 +10901,6 @@
               </w:rPr>
               <w:t>TwinsUK</w:t>
             </w:r>
-            <w:proofErr w:type="spellEnd"/>
           </w:p>
         </w:tc>
       </w:tr>
@@ -12517,37 +10960,12 @@
                 <w:lang w:eastAsia="en-GB"/>
               </w:rPr>
             </w:pPr>
-            <w:proofErr w:type="spellStart"/>
-            <w:r>
-              <w:rPr>
-                <w:rFonts w:ascii="Calibri" w:eastAsia="Times New Roman" w:hAnsi="Calibri" w:cs="Calibri"/>
-                <w:lang w:val="en-US" w:eastAsia="en-GB"/>
-              </w:rPr>
-              <w:t>TwinsUK</w:t>
-            </w:r>
-            <w:proofErr w:type="spellEnd"/>
-            <w:r>
-              <w:rPr>
-                <w:rFonts w:ascii="Calibri" w:eastAsia="Times New Roman" w:hAnsi="Calibri" w:cs="Calibri"/>
-                <w:lang w:val="en-US" w:eastAsia="en-GB"/>
-              </w:rPr>
-              <w:t xml:space="preserve"> is the largest adult twin registry in the UK and the most clinically detailed in the world. The national, population-based study was founded in 1992 and aims to investigate the genetic and environmental basis of a range of complex diseases and conditions. </w:t>
-            </w:r>
-            <w:proofErr w:type="spellStart"/>
-            <w:r>
-              <w:rPr>
-                <w:rFonts w:ascii="Calibri" w:eastAsia="Times New Roman" w:hAnsi="Calibri" w:cs="Calibri"/>
-                <w:lang w:val="en-US" w:eastAsia="en-GB"/>
-              </w:rPr>
-              <w:t>TwinsUK</w:t>
-            </w:r>
-            <w:proofErr w:type="spellEnd"/>
-            <w:r>
-              <w:rPr>
-                <w:rFonts w:ascii="Calibri" w:eastAsia="Times New Roman" w:hAnsi="Calibri" w:cs="Calibri"/>
-                <w:lang w:val="en-US" w:eastAsia="en-GB"/>
-              </w:rPr>
-              <w:t xml:space="preserve"> currently consists of over 15,700 volunteer adult twins (both monozygotic and dizygotic) who are between 18 to 104 years of age from around the UK (mean age 59)</w:t>
+            <w:r>
+              <w:rPr>
+                <w:rFonts w:ascii="Calibri" w:eastAsia="Times New Roman" w:hAnsi="Calibri" w:cs="Calibri"/>
+                <w:lang w:val="en-US" w:eastAsia="en-GB"/>
+              </w:rPr>
+              <w:t>TwinsUK is the largest adult twin registry in the UK and the most clinically detailed in the world. The national, population-based study was founded in 1992 and aims to investigate the genetic and environmental basis of a range of complex diseases and conditions. TwinsUK currently consists of over 15,700 volunteer adult twins (both monozygotic and dizygotic) who are between 18 to 104 years of age from around the UK (mean age 59)</w:t>
             </w:r>
             <w:r>
               <w:rPr>
@@ -12599,27 +11017,7 @@
                 <w:szCs w:val="20"/>
                 <w:lang w:val="en-US" w:eastAsia="en-GB"/>
               </w:rPr>
-              <w:t xml:space="preserve">Verdi S, Abbasian G, Bowyer RCE, et al.: </w:t>
-            </w:r>
-            <w:proofErr w:type="spellStart"/>
-            <w:r>
-              <w:rPr>
-                <w:rFonts w:ascii="Calibri" w:eastAsia="Times New Roman" w:hAnsi="Calibri" w:cs="Calibri"/>
-                <w:sz w:val="20"/>
-                <w:szCs w:val="20"/>
-                <w:lang w:val="en-US" w:eastAsia="en-GB"/>
-              </w:rPr>
-              <w:t>TwinsUK</w:t>
-            </w:r>
-            <w:proofErr w:type="spellEnd"/>
-            <w:r>
-              <w:rPr>
-                <w:rFonts w:ascii="Calibri" w:eastAsia="Times New Roman" w:hAnsi="Calibri" w:cs="Calibri"/>
-                <w:sz w:val="20"/>
-                <w:szCs w:val="20"/>
-                <w:lang w:val="en-US" w:eastAsia="en-GB"/>
-              </w:rPr>
-              <w:t>: The UK Adult Twin Registry Update. Twin Res Hum Genet. 2019; 22(6): 523–529.</w:t>
+              <w:t>Verdi S, Abbasian G, Bowyer RCE, et al.: TwinsUK: The UK Adult Twin Registry Update. Twin Res Hum Genet. 2019; 22(6): 523–529.</w:t>
             </w:r>
           </w:p>
         </w:tc>
@@ -12687,111 +11085,33 @@
                 <w:rFonts w:ascii="Calibri" w:eastAsia="Times New Roman" w:hAnsi="Calibri" w:cs="Calibri"/>
                 <w:lang w:val="en-US" w:eastAsia="en-GB"/>
               </w:rPr>
-              <w:t xml:space="preserve">We thank </w:t>
-            </w:r>
-            <w:proofErr w:type="spellStart"/>
-            <w:r>
-              <w:rPr>
-                <w:rFonts w:ascii="Calibri" w:eastAsia="Times New Roman" w:hAnsi="Calibri" w:cs="Calibri"/>
-                <w:lang w:val="en-US" w:eastAsia="en-GB"/>
-              </w:rPr>
-              <w:t>TwinsUK</w:t>
-            </w:r>
-            <w:proofErr w:type="spellEnd"/>
-            <w:r>
-              <w:rPr>
-                <w:rFonts w:ascii="Calibri" w:eastAsia="Times New Roman" w:hAnsi="Calibri" w:cs="Calibri"/>
-                <w:lang w:val="en-US" w:eastAsia="en-GB"/>
-              </w:rPr>
-              <w:t xml:space="preserve"> members for their participation and the </w:t>
-            </w:r>
-            <w:proofErr w:type="spellStart"/>
-            <w:r>
-              <w:rPr>
-                <w:rFonts w:ascii="Calibri" w:eastAsia="Times New Roman" w:hAnsi="Calibri" w:cs="Calibri"/>
-                <w:lang w:val="en-US" w:eastAsia="en-GB"/>
-              </w:rPr>
-              <w:t>TwinsUK</w:t>
-            </w:r>
-            <w:proofErr w:type="spellEnd"/>
-            <w:r>
-              <w:rPr>
-                <w:rFonts w:ascii="Calibri" w:eastAsia="Times New Roman" w:hAnsi="Calibri" w:cs="Calibri"/>
-                <w:lang w:val="en-US" w:eastAsia="en-GB"/>
-              </w:rPr>
-              <w:t xml:space="preserve"> operations team for coordinating and undertaking twin clinic visits and data and sample collections.</w:t>
-            </w:r>
-          </w:p>
-          <w:p>
-            <w:pPr>
-              <w:spacing w:after="0" w:line="240" w:lineRule="auto"/>
-              <w:rPr>
-                <w:rFonts w:ascii="Calibri" w:eastAsia="Times New Roman" w:hAnsi="Calibri" w:cs="Calibri"/>
-                <w:lang w:eastAsia="en-GB"/>
-              </w:rPr>
-            </w:pPr>
-          </w:p>
-          <w:p>
-            <w:pPr>
-              <w:spacing w:after="0" w:line="240" w:lineRule="auto"/>
-              <w:rPr>
-                <w:rFonts w:ascii="Calibri" w:eastAsia="Times New Roman" w:hAnsi="Calibri" w:cs="Calibri"/>
-                <w:lang w:eastAsia="en-GB"/>
-              </w:rPr>
-            </w:pPr>
-            <w:proofErr w:type="spellStart"/>
+              <w:t>We thank TwinsUK members for their participation and the TwinsUK operations team for coordinating and undertaking twin clinic visits and data and sample collections.</w:t>
+            </w:r>
+          </w:p>
+          <w:p>
+            <w:pPr>
+              <w:spacing w:after="0" w:line="240" w:lineRule="auto"/>
+              <w:rPr>
+                <w:rFonts w:ascii="Calibri" w:eastAsia="Times New Roman" w:hAnsi="Calibri" w:cs="Calibri"/>
+                <w:lang w:eastAsia="en-GB"/>
+              </w:rPr>
+            </w:pPr>
+          </w:p>
+          <w:p>
+            <w:pPr>
+              <w:spacing w:after="0" w:line="240" w:lineRule="auto"/>
+              <w:rPr>
+                <w:rFonts w:ascii="Calibri" w:eastAsia="Times New Roman" w:hAnsi="Calibri" w:cs="Calibri"/>
+                <w:lang w:eastAsia="en-GB"/>
+              </w:rPr>
+            </w:pPr>
             <w:r>
               <w:rPr>
                 <w:rFonts w:ascii="Calibri" w:eastAsia="Calibri" w:hAnsi="Calibri" w:cs="Calibri"/>
                 <w:color w:val="000000" w:themeColor="text1"/>
                 <w:lang w:val="en-US"/>
               </w:rPr>
-              <w:t>TwinsUK</w:t>
-            </w:r>
-            <w:proofErr w:type="spellEnd"/>
-            <w:r>
-              <w:rPr>
-                <w:rFonts w:ascii="Calibri" w:eastAsia="Calibri" w:hAnsi="Calibri" w:cs="Calibri"/>
-                <w:color w:val="000000" w:themeColor="text1"/>
-                <w:lang w:val="en-US"/>
-              </w:rPr>
-              <w:t xml:space="preserve"> is funded by the Medical Research Council (MRC), </w:t>
-            </w:r>
-            <w:proofErr w:type="spellStart"/>
-            <w:r>
-              <w:rPr>
-                <w:rFonts w:ascii="Calibri" w:eastAsia="Calibri" w:hAnsi="Calibri" w:cs="Calibri"/>
-                <w:color w:val="000000" w:themeColor="text1"/>
-                <w:lang w:val="en-US"/>
-              </w:rPr>
-              <w:t>Wellcome</w:t>
-            </w:r>
-            <w:proofErr w:type="spellEnd"/>
-            <w:r>
-              <w:rPr>
-                <w:rFonts w:ascii="Calibri" w:eastAsia="Calibri" w:hAnsi="Calibri" w:cs="Calibri"/>
-                <w:color w:val="000000" w:themeColor="text1"/>
-                <w:lang w:val="en-US"/>
-              </w:rPr>
-              <w:t xml:space="preserve"> LEAP, </w:t>
-            </w:r>
-            <w:proofErr w:type="spellStart"/>
-            <w:r>
-              <w:rPr>
-                <w:rFonts w:ascii="Calibri" w:eastAsia="Calibri" w:hAnsi="Calibri" w:cs="Calibri"/>
-                <w:color w:val="000000" w:themeColor="text1"/>
-                <w:lang w:val="en-US"/>
-              </w:rPr>
-              <w:t>Wellcome</w:t>
-            </w:r>
-            <w:proofErr w:type="spellEnd"/>
-            <w:r>
-              <w:rPr>
-                <w:rFonts w:ascii="Calibri" w:eastAsia="Calibri" w:hAnsi="Calibri" w:cs="Calibri"/>
-                <w:color w:val="000000" w:themeColor="text1"/>
-                <w:lang w:val="en-US"/>
-              </w:rPr>
-              <w:t xml:space="preserve"> Trust, EPSRC, BBSRC, Versus Arthritis, European Commission, Chronic Disease Research Foundation (CDRF), Zoe Ltd, the National Institute for Health and Care Research (NIHR) Clinical Research Network (CRN) and Biomedical Research Centre based at Guy’s and St Thomas’ </w:t>
+              <w:t xml:space="preserve">TwinsUK is funded by the Medical Research Council (MRC), Wellcome LEAP, Wellcome Trust, EPSRC, BBSRC, Versus Arthritis, European Commission, Chronic Disease Research Foundation (CDRF), Zoe Ltd, the National Institute for Health and Care Research (NIHR) Clinical Research Network (CRN) and Biomedical Research Centre based at Guy’s and St Thomas’ </w:t>
             </w:r>
             <w:r>
               <w:rPr>
@@ -12869,55 +11189,7 @@
                 <w:rFonts w:ascii="Calibri" w:eastAsia="Times New Roman" w:hAnsi="Calibri" w:cs="Calibri"/>
                 <w:lang w:val="en-US" w:eastAsia="en-GB"/>
               </w:rPr>
-              <w:t xml:space="preserve">All collections of </w:t>
-            </w:r>
-            <w:proofErr w:type="spellStart"/>
-            <w:r>
-              <w:rPr>
-                <w:rFonts w:ascii="Calibri" w:eastAsia="Times New Roman" w:hAnsi="Calibri" w:cs="Calibri"/>
-                <w:lang w:val="en-US" w:eastAsia="en-GB"/>
-              </w:rPr>
-              <w:t>TwinsUK</w:t>
-            </w:r>
-            <w:proofErr w:type="spellEnd"/>
-            <w:r>
-              <w:rPr>
-                <w:rFonts w:ascii="Calibri" w:eastAsia="Times New Roman" w:hAnsi="Calibri" w:cs="Calibri"/>
-                <w:lang w:val="en-US" w:eastAsia="en-GB"/>
-              </w:rPr>
-              <w:t xml:space="preserve"> data have received ethical approval associated with </w:t>
-            </w:r>
-            <w:proofErr w:type="spellStart"/>
-            <w:r>
-              <w:rPr>
-                <w:rFonts w:ascii="Calibri" w:eastAsia="Times New Roman" w:hAnsi="Calibri" w:cs="Calibri"/>
-                <w:lang w:val="en-US" w:eastAsia="en-GB"/>
-              </w:rPr>
-              <w:t>TwinsUK</w:t>
-            </w:r>
-            <w:proofErr w:type="spellEnd"/>
-            <w:r>
-              <w:rPr>
-                <w:rFonts w:ascii="Calibri" w:eastAsia="Times New Roman" w:hAnsi="Calibri" w:cs="Calibri"/>
-                <w:lang w:val="en-US" w:eastAsia="en-GB"/>
-              </w:rPr>
-              <w:t xml:space="preserve"> Biobank (19/NW/0187), </w:t>
-            </w:r>
-            <w:proofErr w:type="spellStart"/>
-            <w:r>
-              <w:rPr>
-                <w:rFonts w:ascii="Calibri" w:eastAsia="Times New Roman" w:hAnsi="Calibri" w:cs="Calibri"/>
-                <w:lang w:val="en-US" w:eastAsia="en-GB"/>
-              </w:rPr>
-              <w:t>TwinsUK</w:t>
-            </w:r>
-            <w:proofErr w:type="spellEnd"/>
-            <w:r>
-              <w:rPr>
-                <w:rFonts w:ascii="Calibri" w:eastAsia="Times New Roman" w:hAnsi="Calibri" w:cs="Calibri"/>
-                <w:lang w:val="en-US" w:eastAsia="en-GB"/>
-              </w:rPr>
-              <w:t xml:space="preserve"> (EC04/015) or Healthy Ageing Twin Study (H.A.T.S) (07/H0802/84) from NHS Research Ethics Committees. Linkage to health and environmental records is also covered by approval from the Health Research Authority (19/CAG/0223).</w:t>
+              <w:t>All collections of TwinsUK data have received ethical approval associated with TwinsUK Biobank (19/NW/0187), TwinsUK (EC04/015) or Healthy Ageing Twin Study (H.A.T.S) (07/H0802/84) from NHS Research Ethics Committees. Linkage to health and environmental records is also covered by approval from the Health Research Authority (19/CAG/0223).</w:t>
             </w:r>
           </w:p>
         </w:tc>
@@ -13051,29 +11323,7 @@
                 <w:color w:val="FFFFFF" w:themeColor="background1"/>
                 <w:lang w:val="en-US"/>
               </w:rPr>
-              <w:t xml:space="preserve">UK-REACH: The United Kingdom Research study into Ethnicity And COVID-19 outcomes in </w:t>
-            </w:r>
-            <w:proofErr w:type="gramStart"/>
-            <w:r>
-              <w:rPr>
-                <w:rFonts w:ascii="Calibri" w:hAnsi="Calibri" w:cs="Calibri"/>
-                <w:b/>
-                <w:bCs/>
-                <w:color w:val="FFFFFF" w:themeColor="background1"/>
-                <w:lang w:val="en-US"/>
-              </w:rPr>
-              <w:t>Healthcare</w:t>
-            </w:r>
-            <w:proofErr w:type="gramEnd"/>
-            <w:r>
-              <w:rPr>
-                <w:rFonts w:ascii="Calibri" w:hAnsi="Calibri" w:cs="Calibri"/>
-                <w:b/>
-                <w:bCs/>
-                <w:color w:val="FFFFFF" w:themeColor="background1"/>
-                <w:lang w:val="en-US"/>
-              </w:rPr>
-              <w:t xml:space="preserve"> workers</w:t>
+              <w:t>UK-REACH: The United Kingdom Research study into Ethnicity And COVID-19 outcomes in Healthcare workers</w:t>
             </w:r>
           </w:p>
         </w:tc>
@@ -13224,29 +11474,7 @@
                 <w:szCs w:val="20"/>
                 <w:shd w:val="clear" w:color="auto" w:fill="FFFFFF"/>
               </w:rPr>
-              <w:t xml:space="preserve">Luke Bryant, Robert C Free, Katherine Woolf, et al. Cohort Profile: The United Kingdom Research study into Ethnicity and COVID-19 outcomes in </w:t>
-            </w:r>
-            <w:proofErr w:type="gramStart"/>
-            <w:r>
-              <w:rPr>
-                <w:rFonts w:ascii="Calibri" w:hAnsi="Calibri" w:cs="Calibri"/>
-                <w:color w:val="2A2A2A"/>
-                <w:sz w:val="20"/>
-                <w:szCs w:val="20"/>
-                <w:shd w:val="clear" w:color="auto" w:fill="FFFFFF"/>
-              </w:rPr>
-              <w:t>Healthcare</w:t>
-            </w:r>
-            <w:proofErr w:type="gramEnd"/>
-            <w:r>
-              <w:rPr>
-                <w:rFonts w:ascii="Calibri" w:hAnsi="Calibri" w:cs="Calibri"/>
-                <w:color w:val="2A2A2A"/>
-                <w:sz w:val="20"/>
-                <w:szCs w:val="20"/>
-                <w:shd w:val="clear" w:color="auto" w:fill="FFFFFF"/>
-              </w:rPr>
-              <w:t xml:space="preserve"> workers (UK-REACH). </w:t>
+              <w:t>Luke Bryant, Robert C Free, Katherine Woolf, et al. Cohort Profile: The United Kingdom Research study into Ethnicity and COVID-19 outcomes in Healthcare workers (UK-REACH). </w:t>
             </w:r>
             <w:r>
               <w:rPr>
@@ -13258,22 +11486,8 @@
                 <w:bdr w:val="none" w:sz="0" w:space="0" w:color="auto" w:frame="1"/>
                 <w:shd w:val="clear" w:color="auto" w:fill="FFFFFF"/>
               </w:rPr>
-              <w:t xml:space="preserve">Int J </w:t>
-            </w:r>
-            <w:proofErr w:type="spellStart"/>
-            <w:r>
-              <w:rPr>
-                <w:rStyle w:val="Emphasis"/>
-                <w:rFonts w:ascii="Calibri" w:hAnsi="Calibri" w:cs="Calibri"/>
-                <w:color w:val="2A2A2A"/>
-                <w:sz w:val="20"/>
-                <w:szCs w:val="20"/>
-                <w:bdr w:val="none" w:sz="0" w:space="0" w:color="auto" w:frame="1"/>
-                <w:shd w:val="clear" w:color="auto" w:fill="FFFFFF"/>
-              </w:rPr>
-              <w:t>Epidemiol</w:t>
-            </w:r>
-            <w:proofErr w:type="spellEnd"/>
+              <w:t>Int J Epidemiol</w:t>
+            </w:r>
             <w:r>
               <w:rPr>
                 <w:rFonts w:ascii="Calibri" w:hAnsi="Calibri" w:cs="Calibri"/>
@@ -13297,7 +11511,6 @@
               <w:t>Volume 52, Issue 1, February 2023, Pages e38–e45. </w:t>
             </w:r>
             <w:hyperlink r:id="rId60" w:history="1">
-              <w:proofErr w:type="spellStart"/>
               <w:r>
                 <w:rPr>
                   <w:rStyle w:val="Hyperlink"/>
@@ -13306,40 +11519,7 @@
                   <w:szCs w:val="20"/>
                   <w:lang w:val="en-US"/>
                 </w:rPr>
-                <w:t>doi</w:t>
-              </w:r>
-              <w:proofErr w:type="spellEnd"/>
-              <w:r>
-                <w:rPr>
-                  <w:rStyle w:val="Hyperlink"/>
-                  <w:rFonts w:ascii="Calibri" w:hAnsi="Calibri" w:cs="Calibri"/>
-                  <w:sz w:val="20"/>
-                  <w:szCs w:val="20"/>
-                  <w:lang w:val="en-US"/>
-                </w:rPr>
-                <w:t>: 10.1093/</w:t>
-              </w:r>
-              <w:proofErr w:type="spellStart"/>
-              <w:r>
-                <w:rPr>
-                  <w:rStyle w:val="Hyperlink"/>
-                  <w:rFonts w:ascii="Calibri" w:hAnsi="Calibri" w:cs="Calibri"/>
-                  <w:sz w:val="20"/>
-                  <w:szCs w:val="20"/>
-                  <w:lang w:val="en-US"/>
-                </w:rPr>
-                <w:t>ije</w:t>
-              </w:r>
-              <w:proofErr w:type="spellEnd"/>
-              <w:r>
-                <w:rPr>
-                  <w:rStyle w:val="Hyperlink"/>
-                  <w:rFonts w:ascii="Calibri" w:hAnsi="Calibri" w:cs="Calibri"/>
-                  <w:sz w:val="20"/>
-                  <w:szCs w:val="20"/>
-                  <w:lang w:val="en-US"/>
-                </w:rPr>
-                <w:t>/dyac171</w:t>
+                <w:t>doi: 10.1093/ije/dyac171</w:t>
               </w:r>
             </w:hyperlink>
           </w:p>
@@ -13835,23 +12015,7 @@
                 <w:rFonts w:eastAsia="Times New Roman" w:cstheme="minorHAnsi"/>
                 <w:lang w:val="en-US" w:eastAsia="en-GB"/>
               </w:rPr>
-              <w:t xml:space="preserve">Understanding Society is an initiative funded by the Economic and Social Research Council and various Government Departments, with scientific leadership by the Institute for Social and Economic Research, University of Essex, and survey delivery by </w:t>
-            </w:r>
-            <w:proofErr w:type="spellStart"/>
-            <w:r>
-              <w:rPr>
-                <w:rFonts w:eastAsia="Times New Roman" w:cstheme="minorHAnsi"/>
-                <w:lang w:val="en-US" w:eastAsia="en-GB"/>
-              </w:rPr>
-              <w:t>NatCen</w:t>
-            </w:r>
-            <w:proofErr w:type="spellEnd"/>
-            <w:r>
-              <w:rPr>
-                <w:rFonts w:eastAsia="Times New Roman" w:cstheme="minorHAnsi"/>
-                <w:lang w:val="en-US" w:eastAsia="en-GB"/>
-              </w:rPr>
-              <w:t xml:space="preserve"> Social Research and Kantar Public</w:t>
+              <w:t>Understanding Society is an initiative funded by the Economic and Social Research Council and various Government Departments, with scientific leadership by the Institute for Social and Economic Research, University of Essex, and survey delivery by NatCen Social Research and Kantar Public</w:t>
             </w:r>
           </w:p>
           <w:p>
@@ -14275,7 +12439,7 @@
         <w:sz w:val="19"/>
         <w:szCs w:val="19"/>
       </w:rPr>
-      <w:t>Wed, 20 Aug 2025</w:t>
+      <w:t>Thu, 21 Aug 2025</w:t>
     </w:r>
     <w:r>
       <w:rPr>
@@ -15209,6 +13373,7 @@
   <w:style w:type="character" w:default="1" w:styleId="DefaultParagraphFont">
     <w:name w:val="Default Paragraph Font"/>
     <w:uiPriority w:val="1"/>
+    <w:semiHidden/>
     <w:unhideWhenUsed/>
   </w:style>
   <w:style w:type="table" w:default="1" w:styleId="TableNormal">
@@ -16111,17 +14276,10 @@
 <file path=customXml/itemProps3.xml><?xml version="1.0" encoding="utf-8"?>
 <ds:datastoreItem xmlns:ds="http://schemas.openxmlformats.org/officeDocument/2006/customXml" ds:itemID="{5FAEA484-7034-4662-A9F0-94961B859839}">
   <ds:schemaRefs>
-    <ds:schemaRef ds:uri="http://purl.org/dc/terms/"/>
+    <ds:schemaRef ds:uri="http://schemas.microsoft.com/office/2006/metadata/properties"/>
+    <ds:schemaRef ds:uri="http://schemas.microsoft.com/office/infopath/2007/PartnerControls"/>
+    <ds:schemaRef ds:uri="cdd28b36-9559-4f02-b334-18686e08c090"/>
     <ds:schemaRef ds:uri="edb9d0e4-5370-4cfb-9e4e-bdf6de379f60"/>
-    <ds:schemaRef ds:uri="http://purl.org/dc/elements/1.1/"/>
-    <ds:schemaRef ds:uri="http://purl.org/dc/dcmitype/"/>
-    <ds:schemaRef ds:uri="http://schemas.microsoft.com/office/2006/documentManagement/types"/>
-    <ds:schemaRef ds:uri="http://schemas.microsoft.com/office/2006/metadata/properties"/>
-    <ds:schemaRef ds:uri="http://schemas.openxmlformats.org/package/2006/metadata/core-properties"/>
-    <ds:schemaRef ds:uri="http://schemas.microsoft.com/office/infopath/2007/PartnerControls"/>
-    <ds:schemaRef ds:uri="96b41f5b-68c8-47b0-939c-7829c37ecb01"/>
-    <ds:schemaRef ds:uri="cdd28b36-9559-4f02-b334-18686e08c090"/>
-    <ds:schemaRef ds:uri="http://www.w3.org/XML/1998/namespace"/>
   </ds:schemaRefs>
 </ds:datastoreItem>
 </file>
</xml_diff>